<commit_message>
Fix the project folder structure in order to generate the jar file
</commit_message>
<xml_diff>
--- a/sample/EvidenceTemplate.docx
+++ b/sample/EvidenceTemplate.docx
@@ -13,6 +13,76 @@
         <w:rPr>
           <w:noProof/>
         </w:rPr>
+        <w:drawing>
+          <wp:anchor distT="0" distB="0" distL="114300" distR="114300" simplePos="0" relativeHeight="251671552" behindDoc="0" locked="0" layoutInCell="1" allowOverlap="1">
+            <wp:simplePos x="0" y="0"/>
+            <wp:positionH relativeFrom="margin">
+              <wp:align>left</wp:align>
+            </wp:positionH>
+            <wp:positionV relativeFrom="paragraph">
+              <wp:posOffset>-99695</wp:posOffset>
+            </wp:positionV>
+            <wp:extent cx="1543050" cy="617220"/>
+            <wp:effectExtent l="0" t="0" r="0" b="0"/>
+            <wp:wrapNone/>
+            <wp:docPr id="3" name="Imagem 3" descr="Resultado de imagem para keyrus"/>
+            <wp:cNvGraphicFramePr>
+              <a:graphicFrameLocks xmlns:a="http://schemas.openxmlformats.org/drawingml/2006/main" noChangeAspect="1"/>
+            </wp:cNvGraphicFramePr>
+            <a:graphic xmlns:a="http://schemas.openxmlformats.org/drawingml/2006/main">
+              <a:graphicData uri="http://schemas.openxmlformats.org/drawingml/2006/picture">
+                <pic:pic xmlns:pic="http://schemas.openxmlformats.org/drawingml/2006/picture">
+                  <pic:nvPicPr>
+                    <pic:cNvPr id="0" name="Picture 1" descr="Resultado de imagem para keyrus"/>
+                    <pic:cNvPicPr>
+                      <a:picLocks noChangeAspect="1" noChangeArrowheads="1"/>
+                    </pic:cNvPicPr>
+                  </pic:nvPicPr>
+                  <pic:blipFill rotWithShape="1">
+                    <a:blip r:embed="rId7">
+                      <a:extLst>
+                        <a:ext uri="{28A0092B-C50C-407E-A947-70E740481C1C}">
+                          <a14:useLocalDpi xmlns:a14="http://schemas.microsoft.com/office/drawing/2010/main" val="0"/>
+                        </a:ext>
+                      </a:extLst>
+                    </a:blip>
+                    <a:srcRect t="29500" b="30500"/>
+                    <a:stretch/>
+                  </pic:blipFill>
+                  <pic:spPr bwMode="auto">
+                    <a:xfrm>
+                      <a:off x="0" y="0"/>
+                      <a:ext cx="1543050" cy="617220"/>
+                    </a:xfrm>
+                    <a:prstGeom prst="rect">
+                      <a:avLst/>
+                    </a:prstGeom>
+                    <a:noFill/>
+                    <a:ln>
+                      <a:noFill/>
+                    </a:ln>
+                    <a:extLst>
+                      <a:ext uri="{53640926-AAD7-44D8-BBD7-CCE9431645EC}">
+                        <a14:shadowObscured xmlns:a14="http://schemas.microsoft.com/office/drawing/2010/main"/>
+                      </a:ext>
+                    </a:extLst>
+                  </pic:spPr>
+                </pic:pic>
+              </a:graphicData>
+            </a:graphic>
+            <wp14:sizeRelH relativeFrom="page">
+              <wp14:pctWidth>0</wp14:pctWidth>
+            </wp14:sizeRelH>
+            <wp14:sizeRelV relativeFrom="page">
+              <wp14:pctHeight>0</wp14:pctHeight>
+            </wp14:sizeRelV>
+          </wp:anchor>
+        </w:drawing>
+      </w:r>
+      <w:r>
+        <w:rPr>
+          <w:noProof/>
+        </w:rPr>
         <mc:AlternateContent>
           <mc:Choice Requires="wps">
             <w:drawing>
@@ -22,9 +92,9 @@
                   <wp:align>left</wp:align>
                 </wp:positionH>
                 <wp:positionV relativeFrom="paragraph">
-                  <wp:posOffset>-947419</wp:posOffset>
+                  <wp:posOffset>-508635</wp:posOffset>
                 </wp:positionV>
-                <wp:extent cx="1009650" cy="10744200"/>
+                <wp:extent cx="152400" cy="10725150"/>
                 <wp:effectExtent l="0" t="0" r="0" b="0"/>
                 <wp:wrapNone/>
                 <wp:docPr id="2" name="Retângulo 2"/>
@@ -36,14 +106,25 @@
                       <wps:spPr>
                         <a:xfrm>
                           <a:off x="0" y="0"/>
-                          <a:ext cx="1009650" cy="10744200"/>
+                          <a:ext cx="152400" cy="10725150"/>
                         </a:xfrm>
                         <a:prstGeom prst="rect">
                           <a:avLst/>
                         </a:prstGeom>
-                        <a:solidFill>
-                          <a:schemeClr val="bg1"/>
-                        </a:solidFill>
+                        <a:gradFill>
+                          <a:gsLst>
+                            <a:gs pos="0">
+                              <a:srgbClr val="EF0346"/>
+                            </a:gs>
+                            <a:gs pos="50000">
+                              <a:srgbClr val="0070C0"/>
+                            </a:gs>
+                            <a:gs pos="90000">
+                              <a:srgbClr val="FF3300"/>
+                            </a:gs>
+                          </a:gsLst>
+                          <a:lin ang="5400000" scaled="1"/>
+                        </a:gradFill>
                         <a:ln>
                           <a:noFill/>
                         </a:ln>
@@ -84,9 +165,87 @@
           </mc:Choice>
           <mc:Fallback>
             <w:pict>
-              <v:rect w14:anchorId="31288571" id="Retângulo 2" o:spid="_x0000_s1026" style="position:absolute;margin-left:0;margin-top:-74.6pt;width:79.5pt;height:846pt;z-index:251670528;visibility:visible;mso-wrap-style:square;mso-width-percent:0;mso-height-percent:0;mso-wrap-distance-left:9pt;mso-wrap-distance-top:0;mso-wrap-distance-right:9pt;mso-wrap-distance-bottom:0;mso-position-horizontal:left;mso-position-horizontal-relative:page;mso-position-vertical:absolute;mso-position-vertical-relative:text;mso-width-percent:0;mso-height-percent:0;mso-width-relative:margin;mso-height-relative:margin;v-text-anchor:middle" o:gfxdata="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" fillcolor="white [3212]" stroked="f" strokeweight="1pt">
+              <v:rect w14:anchorId="621A3E82" id="Retângulo 2" o:spid="_x0000_s1026" style="position:absolute;margin-left:0;margin-top:-40.05pt;width:12pt;height:844.5pt;z-index:251670528;visibility:visible;mso-wrap-style:square;mso-width-percent:0;mso-height-percent:0;mso-wrap-distance-left:9pt;mso-wrap-distance-top:0;mso-wrap-distance-right:9pt;mso-wrap-distance-bottom:0;mso-position-horizontal:left;mso-position-horizontal-relative:page;mso-position-vertical:absolute;mso-position-vertical-relative:text;mso-width-percent:0;mso-height-percent:0;mso-width-relative:margin;mso-height-relative:margin;v-text-anchor:middle" o:gfxdata="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" fillcolor="#ef0346" stroked="f" strokeweight="1pt">
+                <v:fill color2="#f30" colors="0 #ef0346;.5 #0070c0;58982f #f30" focus="100%" type="gradient"/>
                 <w10:wrap anchorx="page"/>
               </v:rect>
+            </w:pict>
+          </mc:Fallback>
+        </mc:AlternateContent>
+      </w:r>
+    </w:p>
+    <w:p>
+      <w:pPr>
+        <w:rPr>
+          <w:noProof/>
+        </w:rPr>
+      </w:pPr>
+    </w:p>
+    <w:p>
+      <w:r>
+        <w:rPr>
+          <w:noProof/>
+        </w:rPr>
+        <mc:AlternateContent>
+          <mc:Choice Requires="wps">
+            <w:drawing>
+              <wp:anchor distT="0" distB="0" distL="114300" distR="114300" simplePos="0" relativeHeight="251672576" behindDoc="0" locked="0" layoutInCell="1" allowOverlap="1">
+                <wp:simplePos x="0" y="0"/>
+                <wp:positionH relativeFrom="column">
+                  <wp:posOffset>91440</wp:posOffset>
+                </wp:positionH>
+                <wp:positionV relativeFrom="paragraph">
+                  <wp:posOffset>8863330</wp:posOffset>
+                </wp:positionV>
+                <wp:extent cx="200025" cy="0"/>
+                <wp:effectExtent l="0" t="0" r="0" b="0"/>
+                <wp:wrapNone/>
+                <wp:docPr id="8" name="Conector reto 8"/>
+                <wp:cNvGraphicFramePr/>
+                <a:graphic xmlns:a="http://schemas.openxmlformats.org/drawingml/2006/main">
+                  <a:graphicData uri="http://schemas.microsoft.com/office/word/2010/wordprocessingShape">
+                    <wps:wsp>
+                      <wps:cNvCnPr/>
+                      <wps:spPr>
+                        <a:xfrm>
+                          <a:off x="0" y="0"/>
+                          <a:ext cx="200025" cy="0"/>
+                        </a:xfrm>
+                        <a:prstGeom prst="line">
+                          <a:avLst/>
+                        </a:prstGeom>
+                        <a:ln w="12700">
+                          <a:solidFill>
+                            <a:schemeClr val="bg1"/>
+                          </a:solidFill>
+                        </a:ln>
+                      </wps:spPr>
+                      <wps:style>
+                        <a:lnRef idx="1">
+                          <a:schemeClr val="accent1"/>
+                        </a:lnRef>
+                        <a:fillRef idx="0">
+                          <a:schemeClr val="accent1"/>
+                        </a:fillRef>
+                        <a:effectRef idx="0">
+                          <a:schemeClr val="accent1"/>
+                        </a:effectRef>
+                        <a:fontRef idx="minor">
+                          <a:schemeClr val="tx1"/>
+                        </a:fontRef>
+                      </wps:style>
+                      <wps:bodyPr/>
+                    </wps:wsp>
+                  </a:graphicData>
+                </a:graphic>
+              </wp:anchor>
+            </w:drawing>
+          </mc:Choice>
+          <mc:Fallback>
+            <w:pict>
+              <v:line w14:anchorId="4AF40399" id="Conector reto 8" o:spid="_x0000_s1026" style="position:absolute;z-index:251672576;visibility:visible;mso-wrap-style:square;mso-wrap-distance-left:9pt;mso-wrap-distance-top:0;mso-wrap-distance-right:9pt;mso-wrap-distance-bottom:0;mso-position-horizontal:absolute;mso-position-horizontal-relative:text;mso-position-vertical:absolute;mso-position-vertical-relative:text" from="7.2pt,697.9pt" to="22.95pt,697.9pt" o:gfxdata="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" strokecolor="white [3212]" strokeweight="1pt">
+                <v:stroke joinstyle="miter"/>
+              </v:line>
             </w:pict>
           </mc:Fallback>
         </mc:AlternateContent>
@@ -98,92 +257,16 @@
         <mc:AlternateContent>
           <mc:Choice Requires="wps">
             <w:drawing>
-              <wp:anchor distT="0" distB="0" distL="114300" distR="114300" simplePos="0" relativeHeight="251659264" behindDoc="0" locked="0" layoutInCell="1" allowOverlap="1">
-                <wp:simplePos x="0" y="0"/>
-                <wp:positionH relativeFrom="column">
-                  <wp:posOffset>-292956</wp:posOffset>
-                </wp:positionH>
-                <wp:positionV relativeFrom="paragraph">
-                  <wp:posOffset>-899795</wp:posOffset>
-                </wp:positionV>
-                <wp:extent cx="6917304" cy="11036300"/>
-                <wp:effectExtent l="0" t="0" r="17145" b="12700"/>
-                <wp:wrapNone/>
-                <wp:docPr id="4" name="Retângulo 4"/>
-                <wp:cNvGraphicFramePr/>
-                <a:graphic xmlns:a="http://schemas.openxmlformats.org/drawingml/2006/main">
-                  <a:graphicData uri="http://schemas.microsoft.com/office/word/2010/wordprocessingShape">
-                    <wps:wsp>
-                      <wps:cNvSpPr/>
-                      <wps:spPr>
-                        <a:xfrm>
-                          <a:off x="0" y="0"/>
-                          <a:ext cx="6917304" cy="11036300"/>
-                        </a:xfrm>
-                        <a:prstGeom prst="rect">
-                          <a:avLst/>
-                        </a:prstGeom>
-                      </wps:spPr>
-                      <wps:style>
-                        <a:lnRef idx="2">
-                          <a:schemeClr val="dk1">
-                            <a:shade val="50000"/>
-                          </a:schemeClr>
-                        </a:lnRef>
-                        <a:fillRef idx="1">
-                          <a:schemeClr val="dk1"/>
-                        </a:fillRef>
-                        <a:effectRef idx="0">
-                          <a:schemeClr val="dk1"/>
-                        </a:effectRef>
-                        <a:fontRef idx="minor">
-                          <a:schemeClr val="lt1"/>
-                        </a:fontRef>
-                      </wps:style>
-                      <wps:bodyPr rot="0" spcFirstLastPara="0" vertOverflow="overflow" horzOverflow="overflow" vert="horz" wrap="square" lIns="91440" tIns="45720" rIns="91440" bIns="45720" numCol="1" spcCol="0" rtlCol="0" fromWordArt="0" anchor="ctr" anchorCtr="0" forceAA="0" compatLnSpc="1">
-                        <a:prstTxWarp prst="textNoShape">
-                          <a:avLst/>
-                        </a:prstTxWarp>
-                        <a:noAutofit/>
-                      </wps:bodyPr>
-                    </wps:wsp>
-                  </a:graphicData>
-                </a:graphic>
-                <wp14:sizeRelH relativeFrom="margin">
-                  <wp14:pctWidth>0</wp14:pctWidth>
-                </wp14:sizeRelH>
-                <wp14:sizeRelV relativeFrom="margin">
-                  <wp14:pctHeight>0</wp14:pctHeight>
-                </wp14:sizeRelV>
-              </wp:anchor>
-            </w:drawing>
-          </mc:Choice>
-          <mc:Fallback>
-            <w:pict>
-              <v:rect w14:anchorId="78409E49" id="Retângulo 4" o:spid="_x0000_s1026" style="position:absolute;margin-left:-23.05pt;margin-top:-70.85pt;width:544.65pt;height:869pt;z-index:251659264;visibility:visible;mso-wrap-style:square;mso-width-percent:0;mso-height-percent:0;mso-wrap-distance-left:9pt;mso-wrap-distance-top:0;mso-wrap-distance-right:9pt;mso-wrap-distance-bottom:0;mso-position-horizontal:absolute;mso-position-horizontal-relative:text;mso-position-vertical:absolute;mso-position-vertical-relative:text;mso-width-percent:0;mso-height-percent:0;mso-width-relative:margin;mso-height-relative:margin;v-text-anchor:middle" o:gfxdata="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" fillcolor="black [3200]" strokecolor="black [1600]" strokeweight="1pt"/>
-            </w:pict>
-          </mc:Fallback>
-        </mc:AlternateContent>
-      </w:r>
-    </w:p>
-    <w:p>
-      <w:r>
-        <w:rPr>
-          <w:noProof/>
-        </w:rPr>
-        <mc:AlternateContent>
-          <mc:Choice Requires="wps">
-            <w:drawing>
               <wp:anchor distT="0" distB="0" distL="114300" distR="114300" simplePos="0" relativeHeight="251666432" behindDoc="0" locked="0" layoutInCell="1" allowOverlap="1" wp14:anchorId="4FDD49AD" wp14:editId="77605D71">
                 <wp:simplePos x="0" y="0"/>
                 <wp:positionH relativeFrom="margin">
-                  <wp:posOffset>181610</wp:posOffset>
+                  <wp:posOffset>-3810</wp:posOffset>
                 </wp:positionH>
                 <wp:positionV relativeFrom="paragraph">
-                  <wp:posOffset>8596630</wp:posOffset>
+                  <wp:posOffset>8225155</wp:posOffset>
                 </wp:positionV>
-                <wp:extent cx="3315694" cy="771276"/>
-                <wp:effectExtent l="0" t="0" r="0" b="0"/>
+                <wp:extent cx="3315694" cy="1104265"/>
+                <wp:effectExtent l="0" t="0" r="0" b="635"/>
                 <wp:wrapNone/>
                 <wp:docPr id="7" name="Caixa de Texto 7"/>
                 <wp:cNvGraphicFramePr/>
@@ -194,7 +277,7 @@
                       <wps:spPr>
                         <a:xfrm>
                           <a:off x="0" y="0"/>
-                          <a:ext cx="3315694" cy="771276"/>
+                          <a:ext cx="3315694" cy="1104265"/>
                         </a:xfrm>
                         <a:prstGeom prst="rect">
                           <a:avLst/>
@@ -208,6 +291,7 @@
                         <w:txbxContent>
                           <w:p>
                             <w:pPr>
+                              <w:spacing w:after="0"/>
                               <w:rPr>
                                 <w:rFonts w:asciiTheme="majorHAnsi" w:hAnsiTheme="majorHAnsi" w:cstheme="majorHAnsi"/>
                                 <w:b/>
@@ -216,6 +300,7 @@
                                 <w:spacing w:val="10"/>
                                 <w:sz w:val="28"/>
                                 <w:szCs w:val="28"/>
+                                <w:lang w:val="pt-BR"/>
                                 <w14:textOutline w14:w="0" w14:cap="flat" w14:cmpd="sng" w14:algn="ctr">
                                   <w14:noFill/>
                                   <w14:prstDash w14:val="solid"/>
@@ -232,14 +317,35 @@
                                 <w:spacing w:val="10"/>
                                 <w:sz w:val="28"/>
                                 <w:szCs w:val="28"/>
+                                <w:lang w:val="pt-BR"/>
                                 <w14:textOutline w14:w="0" w14:cap="flat" w14:cmpd="sng" w14:algn="ctr">
                                   <w14:noFill/>
                                   <w14:prstDash w14:val="solid"/>
                                   <w14:round/>
                                 </w14:textOutline>
                               </w:rPr>
-                              <w:t>IT</w:t>
+                              <w:t>São Paulo</w:t>
                             </w:r>
+                          </w:p>
+                          <w:p>
+                            <w:pPr>
+                              <w:spacing w:after="0"/>
+                              <w:rPr>
+                                <w:rFonts w:asciiTheme="majorHAnsi" w:hAnsiTheme="majorHAnsi" w:cstheme="majorHAnsi"/>
+                                <w:b/>
+                                <w:noProof/>
+                                <w:color w:val="E7E6E6" w:themeColor="background2"/>
+                                <w:spacing w:val="10"/>
+                                <w:sz w:val="28"/>
+                                <w:szCs w:val="28"/>
+                                <w:lang w:val="pt-BR"/>
+                                <w14:textOutline w14:w="0" w14:cap="flat" w14:cmpd="sng" w14:algn="ctr">
+                                  <w14:noFill/>
+                                  <w14:prstDash w14:val="solid"/>
+                                  <w14:round/>
+                                </w14:textOutline>
+                              </w:rPr>
+                            </w:pPr>
                             <w:r>
                               <w:rPr>
                                 <w:rFonts w:asciiTheme="majorHAnsi" w:hAnsiTheme="majorHAnsi" w:cstheme="majorHAnsi"/>
@@ -249,14 +355,35 @@
                                 <w:spacing w:val="10"/>
                                 <w:sz w:val="28"/>
                                 <w:szCs w:val="28"/>
+                                <w:lang w:val="pt-BR"/>
                                 <w14:textOutline w14:w="0" w14:cap="flat" w14:cmpd="sng" w14:algn="ctr">
                                   <w14:noFill/>
                                   <w14:prstDash w14:val="solid"/>
                                   <w14:round/>
                                 </w14:textOutline>
                               </w:rPr>
-                              <w:t>S Brasil</w:t>
+                              <w:t>2020</w:t>
                             </w:r>
+                          </w:p>
+                          <w:p>
+                            <w:pPr>
+                              <w:spacing w:after="0"/>
+                              <w:rPr>
+                                <w:rFonts w:asciiTheme="majorHAnsi" w:hAnsiTheme="majorHAnsi" w:cstheme="majorHAnsi"/>
+                                <w:b/>
+                                <w:noProof/>
+                                <w:color w:val="E7E6E6" w:themeColor="background2"/>
+                                <w:spacing w:val="10"/>
+                                <w:sz w:val="28"/>
+                                <w:szCs w:val="28"/>
+                                <w:lang w:val="pt-BR"/>
+                                <w14:textOutline w14:w="0" w14:cap="flat" w14:cmpd="sng" w14:algn="ctr">
+                                  <w14:noFill/>
+                                  <w14:prstDash w14:val="solid"/>
+                                  <w14:round/>
+                                </w14:textOutline>
+                              </w:rPr>
+                            </w:pPr>
                           </w:p>
                           <w:p>
                             <w:pPr>
@@ -268,6 +395,7 @@
                                 <w:spacing w:val="10"/>
                                 <w:sz w:val="18"/>
                                 <w:szCs w:val="18"/>
+                                <w:lang w:val="pt-BR"/>
                                 <w14:textOutline w14:w="0" w14:cap="flat" w14:cmpd="sng" w14:algn="ctr">
                                   <w14:noFill/>
                                   <w14:prstDash w14:val="solid"/>
@@ -284,13 +412,14 @@
                                 <w:spacing w:val="10"/>
                                 <w:sz w:val="28"/>
                                 <w:szCs w:val="28"/>
+                                <w:lang w:val="pt-BR"/>
                                 <w14:textOutline w14:w="0" w14:cap="flat" w14:cmpd="sng" w14:algn="ctr">
                                   <w14:noFill/>
                                   <w14:prstDash w14:val="solid"/>
                                   <w14:round/>
                                 </w14:textOutline>
                               </w:rPr>
-                              <w:t>www.keyrus.com/br/</w:t>
+                              <w:t>www.keyrus.com/br</w:t>
                             </w:r>
                           </w:p>
                         </w:txbxContent>
@@ -319,11 +448,12 @@
                 <v:stroke joinstyle="miter"/>
                 <v:path gradientshapeok="t" o:connecttype="rect"/>
               </v:shapetype>
-              <v:shape id="Caixa de Texto 7" o:spid="_x0000_s1026" type="#_x0000_t202" style="position:absolute;margin-left:14.3pt;margin-top:676.9pt;width:261.1pt;height:60.75pt;z-index:251666432;visibility:visible;mso-wrap-style:square;mso-width-percent:0;mso-height-percent:0;mso-wrap-distance-left:9pt;mso-wrap-distance-top:0;mso-wrap-distance-right:9pt;mso-wrap-distance-bottom:0;mso-position-horizontal:absolute;mso-position-horizontal-relative:margin;mso-position-vertical:absolute;mso-position-vertical-relative:text;mso-width-percent:0;mso-height-percent:0;mso-width-relative:margin;mso-height-relative:margin;v-text-anchor:top" o:gfxdata="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" filled="f" stroked="f">
+              <v:shape id="Caixa de Texto 7" o:spid="_x0000_s1026" type="#_x0000_t202" style="position:absolute;margin-left:-.3pt;margin-top:647.65pt;width:261.1pt;height:86.95pt;z-index:251666432;visibility:visible;mso-wrap-style:square;mso-width-percent:0;mso-height-percent:0;mso-wrap-distance-left:9pt;mso-wrap-distance-top:0;mso-wrap-distance-right:9pt;mso-wrap-distance-bottom:0;mso-position-horizontal:absolute;mso-position-horizontal-relative:margin;mso-position-vertical:absolute;mso-position-vertical-relative:text;mso-width-percent:0;mso-height-percent:0;mso-width-relative:margin;mso-height-relative:margin;v-text-anchor:top" o:gfxdata="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" filled="f" stroked="f">
                 <v:textbox>
                   <w:txbxContent>
                     <w:p>
                       <w:pPr>
+                        <w:spacing w:after="0"/>
                         <w:rPr>
                           <w:rFonts w:asciiTheme="majorHAnsi" w:hAnsiTheme="majorHAnsi" w:cstheme="majorHAnsi"/>
                           <w:b/>
@@ -332,6 +462,7 @@
                           <w:spacing w:val="10"/>
                           <w:sz w:val="28"/>
                           <w:szCs w:val="28"/>
+                          <w:lang w:val="pt-BR"/>
                           <w14:textOutline w14:w="0" w14:cap="flat" w14:cmpd="sng" w14:algn="ctr">
                             <w14:noFill/>
                             <w14:prstDash w14:val="solid"/>
@@ -348,14 +479,35 @@
                           <w:spacing w:val="10"/>
                           <w:sz w:val="28"/>
                           <w:szCs w:val="28"/>
+                          <w:lang w:val="pt-BR"/>
                           <w14:textOutline w14:w="0" w14:cap="flat" w14:cmpd="sng" w14:algn="ctr">
                             <w14:noFill/>
                             <w14:prstDash w14:val="solid"/>
                             <w14:round/>
                           </w14:textOutline>
                         </w:rPr>
-                        <w:t>IT</w:t>
+                        <w:t>São Paulo</w:t>
                       </w:r>
+                    </w:p>
+                    <w:p>
+                      <w:pPr>
+                        <w:spacing w:after="0"/>
+                        <w:rPr>
+                          <w:rFonts w:asciiTheme="majorHAnsi" w:hAnsiTheme="majorHAnsi" w:cstheme="majorHAnsi"/>
+                          <w:b/>
+                          <w:noProof/>
+                          <w:color w:val="E7E6E6" w:themeColor="background2"/>
+                          <w:spacing w:val="10"/>
+                          <w:sz w:val="28"/>
+                          <w:szCs w:val="28"/>
+                          <w:lang w:val="pt-BR"/>
+                          <w14:textOutline w14:w="0" w14:cap="flat" w14:cmpd="sng" w14:algn="ctr">
+                            <w14:noFill/>
+                            <w14:prstDash w14:val="solid"/>
+                            <w14:round/>
+                          </w14:textOutline>
+                        </w:rPr>
+                      </w:pPr>
                       <w:r>
                         <w:rPr>
                           <w:rFonts w:asciiTheme="majorHAnsi" w:hAnsiTheme="majorHAnsi" w:cstheme="majorHAnsi"/>
@@ -365,14 +517,35 @@
                           <w:spacing w:val="10"/>
                           <w:sz w:val="28"/>
                           <w:szCs w:val="28"/>
+                          <w:lang w:val="pt-BR"/>
                           <w14:textOutline w14:w="0" w14:cap="flat" w14:cmpd="sng" w14:algn="ctr">
                             <w14:noFill/>
                             <w14:prstDash w14:val="solid"/>
                             <w14:round/>
                           </w14:textOutline>
                         </w:rPr>
-                        <w:t>S Brasil</w:t>
+                        <w:t>2020</w:t>
                       </w:r>
+                    </w:p>
+                    <w:p>
+                      <w:pPr>
+                        <w:spacing w:after="0"/>
+                        <w:rPr>
+                          <w:rFonts w:asciiTheme="majorHAnsi" w:hAnsiTheme="majorHAnsi" w:cstheme="majorHAnsi"/>
+                          <w:b/>
+                          <w:noProof/>
+                          <w:color w:val="E7E6E6" w:themeColor="background2"/>
+                          <w:spacing w:val="10"/>
+                          <w:sz w:val="28"/>
+                          <w:szCs w:val="28"/>
+                          <w:lang w:val="pt-BR"/>
+                          <w14:textOutline w14:w="0" w14:cap="flat" w14:cmpd="sng" w14:algn="ctr">
+                            <w14:noFill/>
+                            <w14:prstDash w14:val="solid"/>
+                            <w14:round/>
+                          </w14:textOutline>
+                        </w:rPr>
+                      </w:pPr>
                     </w:p>
                     <w:p>
                       <w:pPr>
@@ -384,6 +557,7 @@
                           <w:spacing w:val="10"/>
                           <w:sz w:val="18"/>
                           <w:szCs w:val="18"/>
+                          <w:lang w:val="pt-BR"/>
                           <w14:textOutline w14:w="0" w14:cap="flat" w14:cmpd="sng" w14:algn="ctr">
                             <w14:noFill/>
                             <w14:prstDash w14:val="solid"/>
@@ -400,13 +574,14 @@
                           <w:spacing w:val="10"/>
                           <w:sz w:val="28"/>
                           <w:szCs w:val="28"/>
+                          <w:lang w:val="pt-BR"/>
                           <w14:textOutline w14:w="0" w14:cap="flat" w14:cmpd="sng" w14:algn="ctr">
                             <w14:noFill/>
                             <w14:prstDash w14:val="solid"/>
                             <w14:round/>
                           </w14:textOutline>
                         </w:rPr>
-                        <w:t>www.keyrus.com/br/</w:t>
+                        <w:t>www.keyrus.com/br</w:t>
                       </w:r>
                     </w:p>
                   </w:txbxContent>
@@ -421,229 +596,16 @@
         <w:rPr>
           <w:noProof/>
         </w:rPr>
-        <w:drawing>
-          <wp:anchor distT="0" distB="0" distL="114300" distR="114300" simplePos="0" relativeHeight="251669504" behindDoc="0" locked="0" layoutInCell="1" allowOverlap="1" wp14:anchorId="4ABAD989" wp14:editId="7D383302">
-            <wp:simplePos x="0" y="0"/>
-            <wp:positionH relativeFrom="column">
-              <wp:posOffset>148006</wp:posOffset>
-            </wp:positionH>
-            <wp:positionV relativeFrom="paragraph">
-              <wp:posOffset>984885</wp:posOffset>
-            </wp:positionV>
-            <wp:extent cx="1375410" cy="365760"/>
-            <wp:effectExtent l="0" t="0" r="0" b="0"/>
-            <wp:wrapNone/>
-            <wp:docPr id="5" name="Imagem 5" descr="Resultado de imagem para keyrus"/>
-            <wp:cNvGraphicFramePr>
-              <a:graphicFrameLocks xmlns:a="http://schemas.openxmlformats.org/drawingml/2006/main" noChangeAspect="1"/>
-            </wp:cNvGraphicFramePr>
-            <a:graphic xmlns:a="http://schemas.openxmlformats.org/drawingml/2006/main">
-              <a:graphicData uri="http://schemas.openxmlformats.org/drawingml/2006/picture">
-                <pic:pic xmlns:pic="http://schemas.openxmlformats.org/drawingml/2006/picture">
-                  <pic:nvPicPr>
-                    <pic:cNvPr id="0" name="Picture 7" descr="Resultado de imagem para keyrus"/>
-                    <pic:cNvPicPr>
-                      <a:picLocks noChangeAspect="1" noChangeArrowheads="1"/>
-                    </pic:cNvPicPr>
-                  </pic:nvPicPr>
-                  <pic:blipFill rotWithShape="1">
-                    <a:blip r:embed="rId6" cstate="print">
-                      <a:extLst>
-                        <a:ext uri="{28A0092B-C50C-407E-A947-70E740481C1C}">
-                          <a14:useLocalDpi xmlns:a14="http://schemas.microsoft.com/office/drawing/2010/main" val="0"/>
-                        </a:ext>
-                      </a:extLst>
-                    </a:blip>
-                    <a:srcRect t="37457" b="35939"/>
-                    <a:stretch/>
-                  </pic:blipFill>
-                  <pic:spPr bwMode="auto">
-                    <a:xfrm>
-                      <a:off x="0" y="0"/>
-                      <a:ext cx="1375410" cy="365760"/>
-                    </a:xfrm>
-                    <a:prstGeom prst="rect">
-                      <a:avLst/>
-                    </a:prstGeom>
-                    <a:noFill/>
-                    <a:ln>
-                      <a:noFill/>
-                    </a:ln>
-                    <a:extLst>
-                      <a:ext uri="{53640926-AAD7-44D8-BBD7-CCE9431645EC}">
-                        <a14:shadowObscured xmlns:a14="http://schemas.microsoft.com/office/drawing/2010/main"/>
-                      </a:ext>
-                    </a:extLst>
-                  </pic:spPr>
-                </pic:pic>
-              </a:graphicData>
-            </a:graphic>
-            <wp14:sizeRelH relativeFrom="page">
-              <wp14:pctWidth>0</wp14:pctWidth>
-            </wp14:sizeRelH>
-            <wp14:sizeRelV relativeFrom="page">
-              <wp14:pctHeight>0</wp14:pctHeight>
-            </wp14:sizeRelV>
-          </wp:anchor>
-        </w:drawing>
-      </w:r>
-      <w:r>
-        <w:rPr>
-          <w:noProof/>
-        </w:rPr>
-        <mc:AlternateContent>
-          <mc:Choice Requires="wps">
-            <w:drawing>
-              <wp:anchor distT="0" distB="0" distL="114300" distR="114300" simplePos="0" relativeHeight="251662336" behindDoc="0" locked="0" layoutInCell="1" allowOverlap="1" wp14:anchorId="3FC5F236" wp14:editId="27E9C97A">
-                <wp:simplePos x="0" y="0"/>
-                <wp:positionH relativeFrom="column">
-                  <wp:posOffset>128854</wp:posOffset>
-                </wp:positionH>
-                <wp:positionV relativeFrom="paragraph">
-                  <wp:posOffset>1409065</wp:posOffset>
-                </wp:positionV>
-                <wp:extent cx="3371215" cy="1052830"/>
-                <wp:effectExtent l="0" t="0" r="0" b="0"/>
-                <wp:wrapNone/>
-                <wp:docPr id="1" name="Caixa de Texto 1"/>
-                <wp:cNvGraphicFramePr/>
-                <a:graphic xmlns:a="http://schemas.openxmlformats.org/drawingml/2006/main">
-                  <a:graphicData uri="http://schemas.microsoft.com/office/word/2010/wordprocessingShape">
-                    <wps:wsp>
-                      <wps:cNvSpPr txBox="1"/>
-                      <wps:spPr>
-                        <a:xfrm>
-                          <a:off x="0" y="0"/>
-                          <a:ext cx="3371215" cy="1052830"/>
-                        </a:xfrm>
-                        <a:prstGeom prst="rect">
-                          <a:avLst/>
-                        </a:prstGeom>
-                        <a:noFill/>
-                        <a:ln>
-                          <a:noFill/>
-                        </a:ln>
-                      </wps:spPr>
-                      <wps:txbx>
-                        <w:txbxContent>
-                          <w:p>
-                            <w:pPr>
-                              <w:jc w:val="center"/>
-                              <w:rPr>
-                                <w:rFonts w:ascii="Univers Condensed Light" w:hAnsi="Univers Condensed Light" w:cs="Leelawadee"/>
-                                <w:bCs/>
-                                <w:noProof/>
-                                <w:color w:val="E7E6E6" w:themeColor="background2"/>
-                                <w:spacing w:val="10"/>
-                                <w:sz w:val="96"/>
-                                <w:szCs w:val="96"/>
-                                <w14:textOutline w14:w="0" w14:cap="flat" w14:cmpd="sng" w14:algn="ctr">
-                                  <w14:noFill/>
-                                  <w14:prstDash w14:val="solid"/>
-                                  <w14:round/>
-                                </w14:textOutline>
-                              </w:rPr>
-                            </w:pPr>
-                            <w:r>
-                              <w:rPr>
-                                <w:rFonts w:ascii="Univers Condensed Light" w:hAnsi="Univers Condensed Light" w:cs="Leelawadee"/>
-                                <w:bCs/>
-                                <w:noProof/>
-                                <w:color w:val="E7E6E6" w:themeColor="background2"/>
-                                <w:spacing w:val="10"/>
-                                <w:sz w:val="96"/>
-                                <w:szCs w:val="96"/>
-                                <w14:textOutline w14:w="0" w14:cap="flat" w14:cmpd="sng" w14:algn="ctr">
-                                  <w14:noFill/>
-                                  <w14:prstDash w14:val="solid"/>
-                                  <w14:round/>
-                                </w14:textOutline>
-                              </w:rPr>
-                              <w:t>Test Evidence</w:t>
-                            </w:r>
-                          </w:p>
-                        </w:txbxContent>
-                      </wps:txbx>
-                      <wps:bodyPr rot="0" spcFirstLastPara="0" vertOverflow="overflow" horzOverflow="overflow" vert="horz" wrap="square" lIns="91440" tIns="45720" rIns="91440" bIns="45720" numCol="1" spcCol="0" rtlCol="0" fromWordArt="0" anchor="t" anchorCtr="0" forceAA="0" compatLnSpc="1">
-                        <a:prstTxWarp prst="textNoShape">
-                          <a:avLst/>
-                        </a:prstTxWarp>
-                        <a:noAutofit/>
-                      </wps:bodyPr>
-                    </wps:wsp>
-                  </a:graphicData>
-                </a:graphic>
-                <wp14:sizeRelH relativeFrom="margin">
-                  <wp14:pctWidth>0</wp14:pctWidth>
-                </wp14:sizeRelH>
-                <wp14:sizeRelV relativeFrom="margin">
-                  <wp14:pctHeight>0</wp14:pctHeight>
-                </wp14:sizeRelV>
-              </wp:anchor>
-            </w:drawing>
-          </mc:Choice>
-          <mc:Fallback>
-            <w:pict>
-              <v:shape w14:anchorId="3FC5F236" id="Caixa de Texto 1" o:spid="_x0000_s1027" type="#_x0000_t202" style="position:absolute;margin-left:10.15pt;margin-top:110.95pt;width:265.45pt;height:82.9pt;z-index:251662336;visibility:visible;mso-wrap-style:square;mso-width-percent:0;mso-height-percent:0;mso-wrap-distance-left:9pt;mso-wrap-distance-top:0;mso-wrap-distance-right:9pt;mso-wrap-distance-bottom:0;mso-position-horizontal:absolute;mso-position-horizontal-relative:text;mso-position-vertical:absolute;mso-position-vertical-relative:text;mso-width-percent:0;mso-height-percent:0;mso-width-relative:margin;mso-height-relative:margin;v-text-anchor:top" o:gfxdata="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" filled="f" stroked="f">
-                <v:textbox>
-                  <w:txbxContent>
-                    <w:p>
-                      <w:pPr>
-                        <w:jc w:val="center"/>
-                        <w:rPr>
-                          <w:rFonts w:ascii="Univers Condensed Light" w:hAnsi="Univers Condensed Light" w:cs="Leelawadee"/>
-                          <w:bCs/>
-                          <w:noProof/>
-                          <w:color w:val="E7E6E6" w:themeColor="background2"/>
-                          <w:spacing w:val="10"/>
-                          <w:sz w:val="96"/>
-                          <w:szCs w:val="96"/>
-                          <w14:textOutline w14:w="0" w14:cap="flat" w14:cmpd="sng" w14:algn="ctr">
-                            <w14:noFill/>
-                            <w14:prstDash w14:val="solid"/>
-                            <w14:round/>
-                          </w14:textOutline>
-                        </w:rPr>
-                      </w:pPr>
-                      <w:r>
-                        <w:rPr>
-                          <w:rFonts w:ascii="Univers Condensed Light" w:hAnsi="Univers Condensed Light" w:cs="Leelawadee"/>
-                          <w:bCs/>
-                          <w:noProof/>
-                          <w:color w:val="E7E6E6" w:themeColor="background2"/>
-                          <w:spacing w:val="10"/>
-                          <w:sz w:val="96"/>
-                          <w:szCs w:val="96"/>
-                          <w14:textOutline w14:w="0" w14:cap="flat" w14:cmpd="sng" w14:algn="ctr">
-                            <w14:noFill/>
-                            <w14:prstDash w14:val="solid"/>
-                            <w14:round/>
-                          </w14:textOutline>
-                        </w:rPr>
-                        <w:t>Test Evidence</w:t>
-                      </w:r>
-                    </w:p>
-                  </w:txbxContent>
-                </v:textbox>
-              </v:shape>
-            </w:pict>
-          </mc:Fallback>
-        </mc:AlternateContent>
-      </w:r>
-      <w:r>
-        <w:rPr>
-          <w:noProof/>
-        </w:rPr>
         <mc:AlternateContent>
           <mc:Choice Requires="wps">
             <w:drawing>
               <wp:anchor distT="0" distB="0" distL="114300" distR="114300" simplePos="0" relativeHeight="251664384" behindDoc="0" locked="0" layoutInCell="1" allowOverlap="1" wp14:anchorId="00874BC8" wp14:editId="6172E62F">
                 <wp:simplePos x="0" y="0"/>
-                <wp:positionH relativeFrom="column">
-                  <wp:posOffset>172669</wp:posOffset>
+                <wp:positionH relativeFrom="margin">
+                  <wp:posOffset>0</wp:posOffset>
                 </wp:positionH>
                 <wp:positionV relativeFrom="paragraph">
-                  <wp:posOffset>3851275</wp:posOffset>
+                  <wp:posOffset>4413250</wp:posOffset>
                 </wp:positionV>
                 <wp:extent cx="3315335" cy="572135"/>
                 <wp:effectExtent l="0" t="0" r="0" b="0"/>
@@ -702,7 +664,7 @@
                                   <w14:round/>
                                 </w14:textOutline>
                               </w:rPr>
-                              <w:t>IT Quality Assurance</w:t>
+                              <w:t>Information Management</w:t>
                             </w:r>
                           </w:p>
                           <w:p>
@@ -763,7 +725,7 @@
           </mc:Choice>
           <mc:Fallback>
             <w:pict>
-              <v:shape w14:anchorId="00874BC8" id="Caixa de Texto 6" o:spid="_x0000_s1028" type="#_x0000_t202" style="position:absolute;margin-left:13.6pt;margin-top:303.25pt;width:261.05pt;height:45.05pt;z-index:251664384;visibility:visible;mso-wrap-style:square;mso-width-percent:0;mso-height-percent:0;mso-wrap-distance-left:9pt;mso-wrap-distance-top:0;mso-wrap-distance-right:9pt;mso-wrap-distance-bottom:0;mso-position-horizontal:absolute;mso-position-horizontal-relative:text;mso-position-vertical:absolute;mso-position-vertical-relative:text;mso-width-percent:0;mso-height-percent:0;mso-width-relative:margin;mso-height-relative:margin;v-text-anchor:top" o:gfxdata="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" filled="f" stroked="f">
+              <v:shape w14:anchorId="00874BC8" id="Caixa de Texto 6" o:spid="_x0000_s1027" type="#_x0000_t202" style="position:absolute;margin-left:0;margin-top:347.5pt;width:261.05pt;height:45.05pt;z-index:251664384;visibility:visible;mso-wrap-style:square;mso-width-percent:0;mso-height-percent:0;mso-wrap-distance-left:9pt;mso-wrap-distance-top:0;mso-wrap-distance-right:9pt;mso-wrap-distance-bottom:0;mso-position-horizontal:absolute;mso-position-horizontal-relative:margin;mso-position-vertical:absolute;mso-position-vertical-relative:text;mso-width-percent:0;mso-height-percent:0;mso-width-relative:margin;mso-height-relative:margin;v-text-anchor:top" o:gfxdata="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" filled="f" stroked="f">
                 <v:textbox>
                   <w:txbxContent>
                     <w:p>
@@ -799,7 +761,7 @@
                             <w14:round/>
                           </w14:textOutline>
                         </w:rPr>
-                        <w:t>IT Quality Assurance</w:t>
+                        <w:t>Information Management</w:t>
                       </w:r>
                     </w:p>
                     <w:p>
@@ -840,6 +802,183 @@
                     </w:p>
                   </w:txbxContent>
                 </v:textbox>
+                <w10:wrap anchorx="margin"/>
+              </v:shape>
+            </w:pict>
+          </mc:Fallback>
+        </mc:AlternateContent>
+      </w:r>
+      <w:r>
+        <w:rPr>
+          <w:noProof/>
+        </w:rPr>
+        <mc:AlternateContent>
+          <mc:Choice Requires="wps">
+            <w:drawing>
+              <wp:anchor distT="0" distB="0" distL="114300" distR="114300" simplePos="0" relativeHeight="251662336" behindDoc="0" locked="0" layoutInCell="1" allowOverlap="1" wp14:anchorId="3FC5F236" wp14:editId="27E9C97A">
+                <wp:simplePos x="0" y="0"/>
+                <wp:positionH relativeFrom="margin">
+                  <wp:posOffset>-3810</wp:posOffset>
+                </wp:positionH>
+                <wp:positionV relativeFrom="paragraph">
+                  <wp:posOffset>1557655</wp:posOffset>
+                </wp:positionV>
+                <wp:extent cx="6210300" cy="1133475"/>
+                <wp:effectExtent l="0" t="0" r="0" b="9525"/>
+                <wp:wrapNone/>
+                <wp:docPr id="1" name="Caixa de Texto 1"/>
+                <wp:cNvGraphicFramePr/>
+                <a:graphic xmlns:a="http://schemas.openxmlformats.org/drawingml/2006/main">
+                  <a:graphicData uri="http://schemas.microsoft.com/office/word/2010/wordprocessingShape">
+                    <wps:wsp>
+                      <wps:cNvSpPr txBox="1"/>
+                      <wps:spPr>
+                        <a:xfrm>
+                          <a:off x="0" y="0"/>
+                          <a:ext cx="6210300" cy="1133475"/>
+                        </a:xfrm>
+                        <a:prstGeom prst="rect">
+                          <a:avLst/>
+                        </a:prstGeom>
+                        <a:noFill/>
+                        <a:ln>
+                          <a:noFill/>
+                        </a:ln>
+                      </wps:spPr>
+                      <wps:txbx>
+                        <w:txbxContent>
+                          <w:p>
+                            <w:pPr>
+                              <w:rPr>
+                                <w:rFonts w:ascii="Univers Condensed Light" w:hAnsi="Univers Condensed Light" w:cs="Leelawadee"/>
+                                <w:bCs/>
+                                <w:noProof/>
+                                <w:color w:val="E7E6E6" w:themeColor="background2"/>
+                                <w:spacing w:val="10"/>
+                                <w:sz w:val="96"/>
+                                <w:szCs w:val="96"/>
+                                <w14:textOutline w14:w="0" w14:cap="flat" w14:cmpd="sng" w14:algn="ctr">
+                                  <w14:noFill/>
+                                  <w14:prstDash w14:val="solid"/>
+                                  <w14:round/>
+                                </w14:textOutline>
+                              </w:rPr>
+                            </w:pPr>
+                            <w:r>
+                              <w:rPr>
+                                <w:rFonts w:ascii="Univers Condensed Light" w:hAnsi="Univers Condensed Light" w:cs="Leelawadee"/>
+                                <w:bCs/>
+                                <w:noProof/>
+                                <w:color w:val="E7E6E6" w:themeColor="background2"/>
+                                <w:spacing w:val="10"/>
+                                <w:sz w:val="96"/>
+                                <w:szCs w:val="96"/>
+                                <w14:textOutline w14:w="0" w14:cap="flat" w14:cmpd="sng" w14:algn="ctr">
+                                  <w14:noFill/>
+                                  <w14:prstDash w14:val="solid"/>
+                                  <w14:round/>
+                                </w14:textOutline>
+                              </w:rPr>
+                              <w:t xml:space="preserve">Automated Test </w:t>
+                            </w:r>
+                            <w:r>
+                              <w:rPr>
+                                <w:rFonts w:ascii="Univers Condensed Light" w:hAnsi="Univers Condensed Light" w:cs="Leelawadee"/>
+                                <w:bCs/>
+                                <w:noProof/>
+                                <w:color w:val="E7E6E6" w:themeColor="background2"/>
+                                <w:spacing w:val="10"/>
+                                <w:sz w:val="96"/>
+                                <w:szCs w:val="96"/>
+                                <w14:textOutline w14:w="0" w14:cap="flat" w14:cmpd="sng" w14:algn="ctr">
+                                  <w14:noFill/>
+                                  <w14:prstDash w14:val="solid"/>
+                                  <w14:round/>
+                                </w14:textOutline>
+                              </w:rPr>
+                              <w:t>Evidence</w:t>
+                            </w:r>
+                          </w:p>
+                        </w:txbxContent>
+                      </wps:txbx>
+                      <wps:bodyPr rot="0" spcFirstLastPara="0" vertOverflow="overflow" horzOverflow="overflow" vert="horz" wrap="square" lIns="91440" tIns="45720" rIns="91440" bIns="45720" numCol="1" spcCol="0" rtlCol="0" fromWordArt="0" anchor="t" anchorCtr="0" forceAA="0" compatLnSpc="1">
+                        <a:prstTxWarp prst="textNoShape">
+                          <a:avLst/>
+                        </a:prstTxWarp>
+                        <a:noAutofit/>
+                      </wps:bodyPr>
+                    </wps:wsp>
+                  </a:graphicData>
+                </a:graphic>
+                <wp14:sizeRelH relativeFrom="margin">
+                  <wp14:pctWidth>0</wp14:pctWidth>
+                </wp14:sizeRelH>
+                <wp14:sizeRelV relativeFrom="margin">
+                  <wp14:pctHeight>0</wp14:pctHeight>
+                </wp14:sizeRelV>
+              </wp:anchor>
+            </w:drawing>
+          </mc:Choice>
+          <mc:Fallback>
+            <w:pict>
+              <v:shape w14:anchorId="3FC5F236" id="Caixa de Texto 1" o:spid="_x0000_s1028" type="#_x0000_t202" style="position:absolute;margin-left:-.3pt;margin-top:122.65pt;width:489pt;height:89.25pt;z-index:251662336;visibility:visible;mso-wrap-style:square;mso-width-percent:0;mso-height-percent:0;mso-wrap-distance-left:9pt;mso-wrap-distance-top:0;mso-wrap-distance-right:9pt;mso-wrap-distance-bottom:0;mso-position-horizontal:absolute;mso-position-horizontal-relative:margin;mso-position-vertical:absolute;mso-position-vertical-relative:text;mso-width-percent:0;mso-height-percent:0;mso-width-relative:margin;mso-height-relative:margin;v-text-anchor:top" o:gfxdata="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" filled="f" stroked="f">
+                <v:textbox>
+                  <w:txbxContent>
+                    <w:p>
+                      <w:pPr>
+                        <w:rPr>
+                          <w:rFonts w:ascii="Univers Condensed Light" w:hAnsi="Univers Condensed Light" w:cs="Leelawadee"/>
+                          <w:bCs/>
+                          <w:noProof/>
+                          <w:color w:val="E7E6E6" w:themeColor="background2"/>
+                          <w:spacing w:val="10"/>
+                          <w:sz w:val="96"/>
+                          <w:szCs w:val="96"/>
+                          <w14:textOutline w14:w="0" w14:cap="flat" w14:cmpd="sng" w14:algn="ctr">
+                            <w14:noFill/>
+                            <w14:prstDash w14:val="solid"/>
+                            <w14:round/>
+                          </w14:textOutline>
+                        </w:rPr>
+                      </w:pPr>
+                      <w:r>
+                        <w:rPr>
+                          <w:rFonts w:ascii="Univers Condensed Light" w:hAnsi="Univers Condensed Light" w:cs="Leelawadee"/>
+                          <w:bCs/>
+                          <w:noProof/>
+                          <w:color w:val="E7E6E6" w:themeColor="background2"/>
+                          <w:spacing w:val="10"/>
+                          <w:sz w:val="96"/>
+                          <w:szCs w:val="96"/>
+                          <w14:textOutline w14:w="0" w14:cap="flat" w14:cmpd="sng" w14:algn="ctr">
+                            <w14:noFill/>
+                            <w14:prstDash w14:val="solid"/>
+                            <w14:round/>
+                          </w14:textOutline>
+                        </w:rPr>
+                        <w:t xml:space="preserve">Automated Test </w:t>
+                      </w:r>
+                      <w:r>
+                        <w:rPr>
+                          <w:rFonts w:ascii="Univers Condensed Light" w:hAnsi="Univers Condensed Light" w:cs="Leelawadee"/>
+                          <w:bCs/>
+                          <w:noProof/>
+                          <w:color w:val="E7E6E6" w:themeColor="background2"/>
+                          <w:spacing w:val="10"/>
+                          <w:sz w:val="96"/>
+                          <w:szCs w:val="96"/>
+                          <w14:textOutline w14:w="0" w14:cap="flat" w14:cmpd="sng" w14:algn="ctr">
+                            <w14:noFill/>
+                            <w14:prstDash w14:val="solid"/>
+                            <w14:round/>
+                          </w14:textOutline>
+                        </w:rPr>
+                        <w:t>Evidence</w:t>
+                      </w:r>
+                    </w:p>
+                  </w:txbxContent>
+                </v:textbox>
+                <w10:wrap anchorx="margin"/>
               </v:shape>
             </w:pict>
           </mc:Fallback>
@@ -849,40 +988,69 @@
         <w:br w:type="page"/>
       </w:r>
     </w:p>
+    <w:p>
+      <w:pPr>
+        <w:ind w:right="-1"/>
+        <w:rPr>
+          <w:b/>
+          <w:bCs/>
+          <w:sz w:val="32"/>
+          <w:szCs w:val="32"/>
+        </w:rPr>
+      </w:pPr>
+      <w:r>
+        <w:rPr>
+          <w:b/>
+          <w:bCs/>
+          <w:sz w:val="32"/>
+          <w:szCs w:val="32"/>
+        </w:rPr>
+        <w:lastRenderedPageBreak/>
+        <w:t xml:space="preserve">Template </w:t>
+      </w:r>
+      <w:r>
+        <w:rPr>
+          <w:b/>
+          <w:bCs/>
+          <w:sz w:val="32"/>
+          <w:szCs w:val="32"/>
+        </w:rPr>
+        <w:t>Version</w:t>
+      </w:r>
+    </w:p>
     <w:tbl>
       <w:tblPr>
         <w:tblStyle w:val="Tabelacomgrade"/>
-        <w:tblpPr w:leftFromText="141" w:rightFromText="141" w:vertAnchor="text" w:horzAnchor="margin" w:tblpY="713"/>
-        <w:tblW w:w="0" w:type="auto"/>
+        <w:tblpPr w:leftFromText="141" w:rightFromText="141" w:vertAnchor="text" w:horzAnchor="margin" w:tblpY="97"/>
+        <w:tblW w:w="5000" w:type="pct"/>
         <w:tblLook w:val="04A0" w:firstRow="1" w:lastRow="0" w:firstColumn="1" w:lastColumn="0" w:noHBand="0" w:noVBand="1"/>
       </w:tblPr>
       <w:tblGrid>
-        <w:gridCol w:w="1271"/>
-        <w:gridCol w:w="2975"/>
-        <w:gridCol w:w="2124"/>
-        <w:gridCol w:w="2124"/>
+        <w:gridCol w:w="1393"/>
+        <w:gridCol w:w="3197"/>
+        <w:gridCol w:w="3605"/>
+        <w:gridCol w:w="2261"/>
       </w:tblGrid>
       <w:tr>
         <w:trPr>
-          <w:trHeight w:val="366"/>
+          <w:trHeight w:val="399"/>
         </w:trPr>
         <w:tc>
           <w:tcPr>
-            <w:tcW w:w="1271" w:type="dxa"/>
+            <w:tcW w:w="666" w:type="pct"/>
             <w:tcBorders>
               <w:bottom w:val="single" w:sz="8" w:space="0" w:color="FFFFFF" w:themeColor="background1"/>
             </w:tcBorders>
           </w:tcPr>
           <w:p>
             <w:r>
-              <w:lastRenderedPageBreak/>
               <w:t>Version</w:t>
             </w:r>
           </w:p>
         </w:tc>
         <w:tc>
           <w:tcPr>
-            <w:tcW w:w="2975" w:type="dxa"/>
+            <w:tcW w:w="1529" w:type="pct"/>
             <w:tcBorders>
               <w:bottom w:val="single" w:sz="8" w:space="0" w:color="FFFFFF" w:themeColor="background1"/>
             </w:tcBorders>
@@ -895,7 +1063,7 @@
         </w:tc>
         <w:tc>
           <w:tcPr>
-            <w:tcW w:w="2124" w:type="dxa"/>
+            <w:tcW w:w="1724" w:type="pct"/>
             <w:tcBorders>
               <w:bottom w:val="single" w:sz="8" w:space="0" w:color="FFFFFF" w:themeColor="background1"/>
             </w:tcBorders>
@@ -908,7 +1076,7 @@
         </w:tc>
         <w:tc>
           <w:tcPr>
-            <w:tcW w:w="2124" w:type="dxa"/>
+            <w:tcW w:w="1081" w:type="pct"/>
             <w:tcBorders>
               <w:bottom w:val="single" w:sz="8" w:space="0" w:color="FFFFFF" w:themeColor="background1"/>
             </w:tcBorders>
@@ -921,9 +1089,12 @@
         </w:tc>
       </w:tr>
       <w:tr>
+        <w:trPr>
+          <w:trHeight w:val="294"/>
+        </w:trPr>
         <w:tc>
           <w:tcPr>
-            <w:tcW w:w="1271" w:type="dxa"/>
+            <w:tcW w:w="666" w:type="pct"/>
             <w:tcBorders>
               <w:top w:val="single" w:sz="8" w:space="0" w:color="FFFFFF" w:themeColor="background1"/>
             </w:tcBorders>
@@ -942,7 +1113,7 @@
         </w:tc>
         <w:tc>
           <w:tcPr>
-            <w:tcW w:w="2975" w:type="dxa"/>
+            <w:tcW w:w="1529" w:type="pct"/>
             <w:tcBorders>
               <w:top w:val="single" w:sz="8" w:space="0" w:color="FFFFFF" w:themeColor="background1"/>
             </w:tcBorders>
@@ -955,20 +1126,20 @@
         </w:tc>
         <w:tc>
           <w:tcPr>
-            <w:tcW w:w="2124" w:type="dxa"/>
+            <w:tcW w:w="1724" w:type="pct"/>
             <w:tcBorders>
               <w:top w:val="single" w:sz="8" w:space="0" w:color="FFFFFF" w:themeColor="background1"/>
             </w:tcBorders>
           </w:tcPr>
           <w:p>
             <w:r>
-              <w:t>QA Analyst</w:t>
+              <w:t>QA Automation Analyst</w:t>
             </w:r>
           </w:p>
         </w:tc>
         <w:tc>
           <w:tcPr>
-            <w:tcW w:w="2124" w:type="dxa"/>
+            <w:tcW w:w="1081" w:type="pct"/>
             <w:tcBorders>
               <w:top w:val="single" w:sz="8" w:space="0" w:color="FFFFFF" w:themeColor="background1"/>
             </w:tcBorders>
@@ -984,30 +1155,10 @@
     <w:p>
       <w:pPr>
         <w:rPr>
-          <w:b/>
-          <w:bCs/>
           <w:sz w:val="32"/>
           <w:szCs w:val="32"/>
         </w:rPr>
       </w:pPr>
-      <w:r>
-        <w:rPr>
-          <w:b/>
-          <w:bCs/>
-          <w:sz w:val="32"/>
-          <w:szCs w:val="32"/>
-        </w:rPr>
-        <w:t>Version</w:t>
-      </w:r>
-    </w:p>
-    <w:p>
-      <w:pPr>
-        <w:rPr>
-          <w:sz w:val="32"/>
-          <w:szCs w:val="32"/>
-        </w:rPr>
-      </w:pPr>
-      <w:bookmarkStart w:id="0" w:name="_GoBack"/>
       <w:r>
         <w:rPr>
           <w:sz w:val="32"/>
@@ -1015,8 +1166,9 @@
         </w:rPr>
         <w:br w:type="page"/>
       </w:r>
+      <w:bookmarkStart w:id="0" w:name="_GoBack"/>
+      <w:bookmarkEnd w:id="0"/>
     </w:p>
-    <w:bookmarkEnd w:id="0"/>
     <w:p>
       <w:pPr>
         <w:rPr>
@@ -1026,9 +1178,10 @@
       </w:pPr>
     </w:p>
     <w:sectPr>
-      <w:footerReference w:type="default" r:id="rId7"/>
+      <w:headerReference w:type="default" r:id="rId8"/>
+      <w:footerReference w:type="default" r:id="rId9"/>
       <w:pgSz w:w="11906" w:h="16838"/>
-      <w:pgMar w:top="1417" w:right="1701" w:bottom="1417" w:left="1701" w:header="708" w:footer="284" w:gutter="0"/>
+      <w:pgMar w:top="720" w:right="720" w:bottom="720" w:left="720" w:header="708" w:footer="284" w:gutter="0"/>
       <w:cols w:space="708"/>
       <w:titlePg/>
       <w:docGrid w:linePitch="360"/>
@@ -1146,6 +1299,215 @@
     </w:p>
   </w:footnote>
 </w:footnotes>
+</file>
+
+<file path=word/header1.xml><?xml version="1.0" encoding="utf-8"?>
+<w:hdr xmlns:wpc="http://schemas.microsoft.com/office/word/2010/wordprocessingCanvas" xmlns:cx="http://schemas.microsoft.com/office/drawing/2014/chartex" xmlns:cx1="http://schemas.microsoft.com/office/drawing/2015/9/8/chartex" xmlns:cx2="http://schemas.microsoft.com/office/drawing/2015/10/21/chartex" xmlns:cx3="http://schemas.microsoft.com/office/drawing/2016/5/9/chartex" xmlns:cx4="http://schemas.microsoft.com/office/drawing/2016/5/10/chartex" xmlns:cx5="http://schemas.microsoft.com/office/drawing/2016/5/11/chartex" xmlns:cx6="http://schemas.microsoft.com/office/drawing/2016/5/12/chartex" xmlns:cx7="http://schemas.microsoft.com/office/drawing/2016/5/13/chartex" xmlns:cx8="http://schemas.microsoft.com/office/drawing/2016/5/14/chartex" xmlns:mc="http://schemas.openxmlformats.org/markup-compatibility/2006" xmlns:aink="http://schemas.microsoft.com/office/drawing/2016/ink" xmlns:am3d="http://schemas.microsoft.com/office/drawing/2017/model3d" xmlns:o="urn:schemas-microsoft-com:office:office" xmlns:r="http://schemas.openxmlformats.org/officeDocument/2006/relationships" xmlns:m="http://schemas.openxmlformats.org/officeDocument/2006/math" xmlns:v="urn:schemas-microsoft-com:vml" xmlns:wp14="http://schemas.microsoft.com/office/word/2010/wordprocessingDrawing" xmlns:wp="http://schemas.openxmlformats.org/drawingml/2006/wordprocessingDrawing" xmlns:w10="urn:schemas-microsoft-com:office:word" xmlns:w="http://schemas.openxmlformats.org/wordprocessingml/2006/main" xmlns:w14="http://schemas.microsoft.com/office/word/2010/wordml" xmlns:w15="http://schemas.microsoft.com/office/word/2012/wordml" xmlns:w16cid="http://schemas.microsoft.com/office/word/2016/wordml/cid" xmlns:w16se="http://schemas.microsoft.com/office/word/2015/wordml/symex" xmlns:wpg="http://schemas.microsoft.com/office/word/2010/wordprocessingGroup" xmlns:wpi="http://schemas.microsoft.com/office/word/2010/wordprocessingInk" xmlns:wne="http://schemas.microsoft.com/office/word/2006/wordml" xmlns:wps="http://schemas.microsoft.com/office/word/2010/wordprocessingShape" mc:Ignorable="w14 w15 w16se w16cid wp14">
+  <w:p>
+    <w:pPr>
+      <w:jc w:val="center"/>
+      <w:rPr>
+        <w:rFonts w:ascii="Univers Condensed Light" w:hAnsi="Univers Condensed Light" w:cs="Leelawadee"/>
+        <w:bCs/>
+        <w:noProof/>
+        <w:color w:val="E7E6E6" w:themeColor="background2"/>
+        <w:spacing w:val="10"/>
+        <w:sz w:val="52"/>
+        <w:szCs w:val="52"/>
+        <w14:textOutline w14:w="0" w14:cap="flat" w14:cmpd="sng" w14:algn="ctr">
+          <w14:noFill/>
+          <w14:prstDash w14:val="solid"/>
+          <w14:round/>
+        </w14:textOutline>
+      </w:rPr>
+    </w:pPr>
+    <w:r>
+      <w:rPr>
+        <w:rFonts w:ascii="Univers Condensed Light" w:hAnsi="Univers Condensed Light" w:cs="Leelawadee"/>
+        <w:bCs/>
+        <w:noProof/>
+        <w:color w:val="E7E6E6" w:themeColor="background2"/>
+        <w:spacing w:val="10"/>
+        <w:sz w:val="52"/>
+        <w:szCs w:val="52"/>
+      </w:rPr>
+      <w:drawing>
+        <wp:anchor distT="0" distB="0" distL="114300" distR="114300" simplePos="0" relativeHeight="251658240" behindDoc="0" locked="0" layoutInCell="1" allowOverlap="1">
+          <wp:simplePos x="0" y="0"/>
+          <wp:positionH relativeFrom="column">
+            <wp:posOffset>-3810</wp:posOffset>
+          </wp:positionH>
+          <wp:positionV relativeFrom="paragraph">
+            <wp:posOffset>54610</wp:posOffset>
+          </wp:positionV>
+          <wp:extent cx="900879" cy="313055"/>
+          <wp:effectExtent l="0" t="0" r="0" b="0"/>
+          <wp:wrapNone/>
+          <wp:docPr id="30" name="Gráfico 30"/>
+          <wp:cNvGraphicFramePr>
+            <a:graphicFrameLocks xmlns:a="http://schemas.openxmlformats.org/drawingml/2006/main" noChangeAspect="1"/>
+          </wp:cNvGraphicFramePr>
+          <a:graphic xmlns:a="http://schemas.openxmlformats.org/drawingml/2006/main">
+            <a:graphicData uri="http://schemas.openxmlformats.org/drawingml/2006/picture">
+              <pic:pic xmlns:pic="http://schemas.openxmlformats.org/drawingml/2006/picture">
+                <pic:nvPicPr>
+                  <pic:cNvPr id="11" name="image2vector.svg"/>
+                  <pic:cNvPicPr/>
+                </pic:nvPicPr>
+                <pic:blipFill>
+                  <a:blip r:embed="rId1">
+                    <a:extLst>
+                      <a:ext uri="{28A0092B-C50C-407E-A947-70E740481C1C}">
+                        <a14:useLocalDpi xmlns:a14="http://schemas.microsoft.com/office/drawing/2010/main" val="0"/>
+                      </a:ext>
+                      <a:ext uri="{96DAC541-7B7A-43D3-8B79-37D633B846F1}">
+                        <asvg:svgBlip xmlns:asvg="http://schemas.microsoft.com/office/drawing/2016/SVG/main" r:embed="rId2"/>
+                      </a:ext>
+                    </a:extLst>
+                  </a:blip>
+                  <a:stretch>
+                    <a:fillRect/>
+                  </a:stretch>
+                </pic:blipFill>
+                <pic:spPr>
+                  <a:xfrm>
+                    <a:off x="0" y="0"/>
+                    <a:ext cx="900879" cy="313055"/>
+                  </a:xfrm>
+                  <a:prstGeom prst="rect">
+                    <a:avLst/>
+                  </a:prstGeom>
+                </pic:spPr>
+              </pic:pic>
+            </a:graphicData>
+          </a:graphic>
+          <wp14:sizeRelH relativeFrom="margin">
+            <wp14:pctWidth>0</wp14:pctWidth>
+          </wp14:sizeRelH>
+          <wp14:sizeRelV relativeFrom="margin">
+            <wp14:pctHeight>0</wp14:pctHeight>
+          </wp14:sizeRelV>
+        </wp:anchor>
+      </w:drawing>
+    </w:r>
+    <w:r>
+      <w:rPr>
+        <w:noProof/>
+      </w:rPr>
+      <mc:AlternateContent>
+        <mc:Choice Requires="wps">
+          <w:drawing>
+            <wp:anchor distT="0" distB="0" distL="114300" distR="114300" simplePos="0" relativeHeight="251660288" behindDoc="0" locked="0" layoutInCell="1" allowOverlap="1" wp14:anchorId="7A8A84B8" wp14:editId="2F12749D">
+              <wp:simplePos x="0" y="0"/>
+              <wp:positionH relativeFrom="page">
+                <wp:align>left</wp:align>
+              </wp:positionH>
+              <wp:positionV relativeFrom="paragraph">
+                <wp:posOffset>-4171633</wp:posOffset>
+              </wp:positionV>
+              <wp:extent cx="116840" cy="7555868"/>
+              <wp:effectExtent l="0" t="4763" r="0" b="0"/>
+              <wp:wrapNone/>
+              <wp:docPr id="32" name="Retângulo 32"/>
+              <wp:cNvGraphicFramePr/>
+              <a:graphic xmlns:a="http://schemas.openxmlformats.org/drawingml/2006/main">
+                <a:graphicData uri="http://schemas.microsoft.com/office/word/2010/wordprocessingShape">
+                  <wps:wsp>
+                    <wps:cNvSpPr/>
+                    <wps:spPr>
+                      <a:xfrm rot="5400000">
+                        <a:off x="0" y="0"/>
+                        <a:ext cx="116840" cy="7555868"/>
+                      </a:xfrm>
+                      <a:prstGeom prst="rect">
+                        <a:avLst/>
+                      </a:prstGeom>
+                      <a:gradFill>
+                        <a:gsLst>
+                          <a:gs pos="0">
+                            <a:srgbClr val="EF0346"/>
+                          </a:gs>
+                          <a:gs pos="50000">
+                            <a:srgbClr val="0070C0"/>
+                          </a:gs>
+                          <a:gs pos="90000">
+                            <a:srgbClr val="FF3300"/>
+                          </a:gs>
+                        </a:gsLst>
+                        <a:lin ang="5400000" scaled="1"/>
+                      </a:gradFill>
+                      <a:ln>
+                        <a:noFill/>
+                      </a:ln>
+                    </wps:spPr>
+                    <wps:style>
+                      <a:lnRef idx="2">
+                        <a:schemeClr val="accent1">
+                          <a:shade val="50000"/>
+                        </a:schemeClr>
+                      </a:lnRef>
+                      <a:fillRef idx="1">
+                        <a:schemeClr val="accent1"/>
+                      </a:fillRef>
+                      <a:effectRef idx="0">
+                        <a:schemeClr val="accent1"/>
+                      </a:effectRef>
+                      <a:fontRef idx="minor">
+                        <a:schemeClr val="lt1"/>
+                      </a:fontRef>
+                    </wps:style>
+                    <wps:bodyPr rot="0" spcFirstLastPara="0" vertOverflow="overflow" horzOverflow="overflow" vert="horz" wrap="square" lIns="91440" tIns="45720" rIns="91440" bIns="45720" numCol="1" spcCol="0" rtlCol="0" fromWordArt="0" anchor="ctr" anchorCtr="0" forceAA="0" compatLnSpc="1">
+                      <a:prstTxWarp prst="textNoShape">
+                        <a:avLst/>
+                      </a:prstTxWarp>
+                      <a:noAutofit/>
+                    </wps:bodyPr>
+                  </wps:wsp>
+                </a:graphicData>
+              </a:graphic>
+              <wp14:sizeRelH relativeFrom="margin">
+                <wp14:pctWidth>0</wp14:pctWidth>
+              </wp14:sizeRelH>
+              <wp14:sizeRelV relativeFrom="margin">
+                <wp14:pctHeight>0</wp14:pctHeight>
+              </wp14:sizeRelV>
+            </wp:anchor>
+          </w:drawing>
+        </mc:Choice>
+        <mc:Fallback>
+          <w:pict>
+            <v:rect w14:anchorId="524C485D" id="Retângulo 32" o:spid="_x0000_s1026" style="position:absolute;margin-left:0;margin-top:-328.5pt;width:9.2pt;height:594.95pt;rotation:90;z-index:251660288;visibility:visible;mso-wrap-style:square;mso-width-percent:0;mso-height-percent:0;mso-wrap-distance-left:9pt;mso-wrap-distance-top:0;mso-wrap-distance-right:9pt;mso-wrap-distance-bottom:0;mso-position-horizontal:left;mso-position-horizontal-relative:page;mso-position-vertical:absolute;mso-position-vertical-relative:text;mso-width-percent:0;mso-height-percent:0;mso-width-relative:margin;mso-height-relative:margin;v-text-anchor:middle" o:gfxdata="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" fillcolor="#ef0346" stroked="f" strokeweight="1pt">
+              <v:fill color2="#f30" colors="0 #ef0346;.5 #0070c0;58982f #f30" focus="100%" type="gradient"/>
+              <w10:wrap anchorx="page"/>
+            </v:rect>
+          </w:pict>
+        </mc:Fallback>
+      </mc:AlternateContent>
+    </w:r>
+    <w:r>
+      <w:rPr>
+        <w:rFonts w:ascii="Univers Condensed Light" w:hAnsi="Univers Condensed Light" w:cs="Leelawadee"/>
+        <w:bCs/>
+        <w:noProof/>
+        <w:color w:val="E7E6E6" w:themeColor="background2"/>
+        <w:spacing w:val="10"/>
+        <w:sz w:val="52"/>
+        <w:szCs w:val="52"/>
+        <w14:textOutline w14:w="0" w14:cap="flat" w14:cmpd="sng" w14:algn="ctr">
+          <w14:noFill/>
+          <w14:prstDash w14:val="solid"/>
+          <w14:round/>
+        </w14:textOutline>
+      </w:rPr>
+      <w:t>Automated Test Evidence</w:t>
+    </w:r>
+  </w:p>
+  <w:p>
+    <w:pPr>
+      <w:pStyle w:val="Cabealho"/>
+    </w:pPr>
+  </w:p>
+</w:hdr>
 </file>
 
 <file path=word/styles.xml><?xml version="1.0" encoding="utf-8"?>
@@ -2282,4 +2644,16 @@
     </a:ext>
   </a:extLst>
 </a:theme>
+</file>
+
+<file path=customXml/item1.xml><?xml version="1.0" encoding="utf-8"?>
+<b:Sources xmlns:b="http://schemas.openxmlformats.org/officeDocument/2006/bibliography" xmlns="http://schemas.openxmlformats.org/officeDocument/2006/bibliography" SelectedStyle="\APASixthEditionOfficeOnline.xsl" StyleName="APA" Version="6"/>
+</file>
+
+<file path=customXml/itemProps1.xml><?xml version="1.0" encoding="utf-8"?>
+<ds:datastoreItem xmlns:ds="http://schemas.openxmlformats.org/officeDocument/2006/customXml" ds:itemID="{6455FA93-B91B-411B-BD07-646325C8385B}">
+  <ds:schemaRefs>
+    <ds:schemaRef ds:uri="http://schemas.openxmlformats.org/officeDocument/2006/bibliography"/>
+  </ds:schemaRefs>
+</ds:datastoreItem>
 </file>
</xml_diff>

<commit_message>
Framework JAR file issues fixed
</commit_message>
<xml_diff>
--- a/sample/EvidenceTemplate.docx
+++ b/sample/EvidenceTemplate.docx
@@ -13,86 +13,16 @@
         <w:rPr>
           <w:noProof/>
         </w:rPr>
-        <w:drawing>
-          <wp:anchor distT="0" distB="0" distL="114300" distR="114300" simplePos="0" relativeHeight="251671552" behindDoc="0" locked="0" layoutInCell="1" allowOverlap="1">
-            <wp:simplePos x="0" y="0"/>
-            <wp:positionH relativeFrom="margin">
-              <wp:align>left</wp:align>
-            </wp:positionH>
-            <wp:positionV relativeFrom="paragraph">
-              <wp:posOffset>-99695</wp:posOffset>
-            </wp:positionV>
-            <wp:extent cx="1543050" cy="617220"/>
-            <wp:effectExtent l="0" t="0" r="0" b="0"/>
-            <wp:wrapNone/>
-            <wp:docPr id="3" name="Imagem 3" descr="Resultado de imagem para keyrus"/>
-            <wp:cNvGraphicFramePr>
-              <a:graphicFrameLocks xmlns:a="http://schemas.openxmlformats.org/drawingml/2006/main" noChangeAspect="1"/>
-            </wp:cNvGraphicFramePr>
-            <a:graphic xmlns:a="http://schemas.openxmlformats.org/drawingml/2006/main">
-              <a:graphicData uri="http://schemas.openxmlformats.org/drawingml/2006/picture">
-                <pic:pic xmlns:pic="http://schemas.openxmlformats.org/drawingml/2006/picture">
-                  <pic:nvPicPr>
-                    <pic:cNvPr id="0" name="Picture 1" descr="Resultado de imagem para keyrus"/>
-                    <pic:cNvPicPr>
-                      <a:picLocks noChangeAspect="1" noChangeArrowheads="1"/>
-                    </pic:cNvPicPr>
-                  </pic:nvPicPr>
-                  <pic:blipFill rotWithShape="1">
-                    <a:blip r:embed="rId7">
-                      <a:extLst>
-                        <a:ext uri="{28A0092B-C50C-407E-A947-70E740481C1C}">
-                          <a14:useLocalDpi xmlns:a14="http://schemas.microsoft.com/office/drawing/2010/main" val="0"/>
-                        </a:ext>
-                      </a:extLst>
-                    </a:blip>
-                    <a:srcRect t="29500" b="30500"/>
-                    <a:stretch/>
-                  </pic:blipFill>
-                  <pic:spPr bwMode="auto">
-                    <a:xfrm>
-                      <a:off x="0" y="0"/>
-                      <a:ext cx="1543050" cy="617220"/>
-                    </a:xfrm>
-                    <a:prstGeom prst="rect">
-                      <a:avLst/>
-                    </a:prstGeom>
-                    <a:noFill/>
-                    <a:ln>
-                      <a:noFill/>
-                    </a:ln>
-                    <a:extLst>
-                      <a:ext uri="{53640926-AAD7-44D8-BBD7-CCE9431645EC}">
-                        <a14:shadowObscured xmlns:a14="http://schemas.microsoft.com/office/drawing/2010/main"/>
-                      </a:ext>
-                    </a:extLst>
-                  </pic:spPr>
-                </pic:pic>
-              </a:graphicData>
-            </a:graphic>
-            <wp14:sizeRelH relativeFrom="page">
-              <wp14:pctWidth>0</wp14:pctWidth>
-            </wp14:sizeRelH>
-            <wp14:sizeRelV relativeFrom="page">
-              <wp14:pctHeight>0</wp14:pctHeight>
-            </wp14:sizeRelV>
-          </wp:anchor>
-        </w:drawing>
-      </w:r>
-      <w:r>
-        <w:rPr>
-          <w:noProof/>
-        </w:rPr>
         <mc:AlternateContent>
           <mc:Choice Requires="wps">
             <w:drawing>
               <wp:anchor distT="0" distB="0" distL="114300" distR="114300" simplePos="0" relativeHeight="251670528" behindDoc="0" locked="0" layoutInCell="1" allowOverlap="1">
                 <wp:simplePos x="0" y="0"/>
                 <wp:positionH relativeFrom="page">
-                  <wp:align>left</wp:align>
+                  <wp:posOffset>0</wp:posOffset>
                 </wp:positionH>
                 <wp:positionV relativeFrom="paragraph">
-                  <wp:posOffset>-508635</wp:posOffset>
+                  <wp:posOffset>-621369</wp:posOffset>
                 </wp:positionV>
                 <wp:extent cx="152400" cy="10725150"/>
                 <wp:effectExtent l="0" t="0" r="0" b="0"/>
@@ -165,13 +95,83 @@
           </mc:Choice>
           <mc:Fallback>
             <w:pict>
-              <v:rect w14:anchorId="621A3E82" id="Retângulo 2" o:spid="_x0000_s1026" style="position:absolute;margin-left:0;margin-top:-40.05pt;width:12pt;height:844.5pt;z-index:251670528;visibility:visible;mso-wrap-style:square;mso-width-percent:0;mso-height-percent:0;mso-wrap-distance-left:9pt;mso-wrap-distance-top:0;mso-wrap-distance-right:9pt;mso-wrap-distance-bottom:0;mso-position-horizontal:left;mso-position-horizontal-relative:page;mso-position-vertical:absolute;mso-position-vertical-relative:text;mso-width-percent:0;mso-height-percent:0;mso-width-relative:margin;mso-height-relative:margin;v-text-anchor:middle" o:gfxdata="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" fillcolor="#ef0346" stroked="f" strokeweight="1pt">
+              <v:rect w14:anchorId="369A00BF" id="Retângulo 2" o:spid="_x0000_s1026" style="position:absolute;margin-left:0;margin-top:-48.95pt;width:12pt;height:844.5pt;z-index:251670528;visibility:visible;mso-wrap-style:square;mso-width-percent:0;mso-height-percent:0;mso-wrap-distance-left:9pt;mso-wrap-distance-top:0;mso-wrap-distance-right:9pt;mso-wrap-distance-bottom:0;mso-position-horizontal:absolute;mso-position-horizontal-relative:page;mso-position-vertical:absolute;mso-position-vertical-relative:text;mso-width-percent:0;mso-height-percent:0;mso-width-relative:margin;mso-height-relative:margin;v-text-anchor:middle" o:gfxdata="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" fillcolor="#ef0346" stroked="f" strokeweight="1pt">
                 <v:fill color2="#f30" colors="0 #ef0346;.5 #0070c0;58982f #f30" focus="100%" type="gradient"/>
                 <w10:wrap anchorx="page"/>
               </v:rect>
             </w:pict>
           </mc:Fallback>
         </mc:AlternateContent>
+      </w:r>
+      <w:r>
+        <w:rPr>
+          <w:noProof/>
+        </w:rPr>
+        <w:drawing>
+          <wp:anchor distT="0" distB="0" distL="114300" distR="114300" simplePos="0" relativeHeight="251671552" behindDoc="0" locked="0" layoutInCell="1" allowOverlap="1">
+            <wp:simplePos x="0" y="0"/>
+            <wp:positionH relativeFrom="margin">
+              <wp:align>left</wp:align>
+            </wp:positionH>
+            <wp:positionV relativeFrom="paragraph">
+              <wp:posOffset>-99695</wp:posOffset>
+            </wp:positionV>
+            <wp:extent cx="1543050" cy="617220"/>
+            <wp:effectExtent l="0" t="0" r="0" b="0"/>
+            <wp:wrapNone/>
+            <wp:docPr id="3" name="Imagem 3" descr="Resultado de imagem para keyrus"/>
+            <wp:cNvGraphicFramePr>
+              <a:graphicFrameLocks xmlns:a="http://schemas.openxmlformats.org/drawingml/2006/main" noChangeAspect="1"/>
+            </wp:cNvGraphicFramePr>
+            <a:graphic xmlns:a="http://schemas.openxmlformats.org/drawingml/2006/main">
+              <a:graphicData uri="http://schemas.openxmlformats.org/drawingml/2006/picture">
+                <pic:pic xmlns:pic="http://schemas.openxmlformats.org/drawingml/2006/picture">
+                  <pic:nvPicPr>
+                    <pic:cNvPr id="0" name="Picture 1" descr="Resultado de imagem para keyrus"/>
+                    <pic:cNvPicPr>
+                      <a:picLocks noChangeAspect="1" noChangeArrowheads="1"/>
+                    </pic:cNvPicPr>
+                  </pic:nvPicPr>
+                  <pic:blipFill rotWithShape="1">
+                    <a:blip r:embed="rId7">
+                      <a:extLst>
+                        <a:ext uri="{28A0092B-C50C-407E-A947-70E740481C1C}">
+                          <a14:useLocalDpi xmlns:a14="http://schemas.microsoft.com/office/drawing/2010/main" val="0"/>
+                        </a:ext>
+                      </a:extLst>
+                    </a:blip>
+                    <a:srcRect t="29500" b="30500"/>
+                    <a:stretch/>
+                  </pic:blipFill>
+                  <pic:spPr bwMode="auto">
+                    <a:xfrm>
+                      <a:off x="0" y="0"/>
+                      <a:ext cx="1543050" cy="617220"/>
+                    </a:xfrm>
+                    <a:prstGeom prst="rect">
+                      <a:avLst/>
+                    </a:prstGeom>
+                    <a:noFill/>
+                    <a:ln>
+                      <a:noFill/>
+                    </a:ln>
+                    <a:extLst>
+                      <a:ext uri="{53640926-AAD7-44D8-BBD7-CCE9431645EC}">
+                        <a14:shadowObscured xmlns:a14="http://schemas.microsoft.com/office/drawing/2010/main"/>
+                      </a:ext>
+                    </a:extLst>
+                  </pic:spPr>
+                </pic:pic>
+              </a:graphicData>
+            </a:graphic>
+            <wp14:sizeRelH relativeFrom="page">
+              <wp14:pctWidth>0</wp14:pctWidth>
+            </wp14:sizeRelH>
+            <wp14:sizeRelV relativeFrom="page">
+              <wp14:pctHeight>0</wp14:pctHeight>
+            </wp14:sizeRelV>
+          </wp:anchor>
+        </w:drawing>
       </w:r>
     </w:p>
     <w:p>
@@ -987,6 +987,8 @@
       <w:r>
         <w:br w:type="page"/>
       </w:r>
+      <w:bookmarkStart w:id="0" w:name="_GoBack"/>
+      <w:bookmarkEnd w:id="0"/>
     </w:p>
     <w:p>
       <w:pPr>
@@ -1166,8 +1168,6 @@
         </w:rPr>
         <w:br w:type="page"/>
       </w:r>
-      <w:bookmarkStart w:id="0" w:name="_GoBack"/>
-      <w:bookmarkEnd w:id="0"/>
     </w:p>
     <w:p>
       <w:pPr>
@@ -1178,8 +1178,12 @@
       </w:pPr>
     </w:p>
     <w:sectPr>
-      <w:headerReference w:type="default" r:id="rId8"/>
-      <w:footerReference w:type="default" r:id="rId9"/>
+      <w:headerReference w:type="even" r:id="rId8"/>
+      <w:headerReference w:type="default" r:id="rId9"/>
+      <w:footerReference w:type="even" r:id="rId10"/>
+      <w:footerReference w:type="default" r:id="rId11"/>
+      <w:headerReference w:type="first" r:id="rId12"/>
+      <w:footerReference w:type="first" r:id="rId13"/>
       <w:pgSz w:w="11906" w:h="16838"/>
       <w:pgMar w:top="720" w:right="720" w:bottom="720" w:left="720" w:header="708" w:footer="284" w:gutter="0"/>
       <w:cols w:space="708"/>
@@ -1216,6 +1220,16 @@
 </file>
 
 <file path=word/footer1.xml><?xml version="1.0" encoding="utf-8"?>
+<w:ftr xmlns:wpc="http://schemas.microsoft.com/office/word/2010/wordprocessingCanvas" xmlns:cx="http://schemas.microsoft.com/office/drawing/2014/chartex" xmlns:cx1="http://schemas.microsoft.com/office/drawing/2015/9/8/chartex" xmlns:cx2="http://schemas.microsoft.com/office/drawing/2015/10/21/chartex" xmlns:cx3="http://schemas.microsoft.com/office/drawing/2016/5/9/chartex" xmlns:cx4="http://schemas.microsoft.com/office/drawing/2016/5/10/chartex" xmlns:cx5="http://schemas.microsoft.com/office/drawing/2016/5/11/chartex" xmlns:cx6="http://schemas.microsoft.com/office/drawing/2016/5/12/chartex" xmlns:cx7="http://schemas.microsoft.com/office/drawing/2016/5/13/chartex" xmlns:cx8="http://schemas.microsoft.com/office/drawing/2016/5/14/chartex" xmlns:mc="http://schemas.openxmlformats.org/markup-compatibility/2006" xmlns:aink="http://schemas.microsoft.com/office/drawing/2016/ink" xmlns:am3d="http://schemas.microsoft.com/office/drawing/2017/model3d" xmlns:o="urn:schemas-microsoft-com:office:office" xmlns:r="http://schemas.openxmlformats.org/officeDocument/2006/relationships" xmlns:m="http://schemas.openxmlformats.org/officeDocument/2006/math" xmlns:v="urn:schemas-microsoft-com:vml" xmlns:wp14="http://schemas.microsoft.com/office/word/2010/wordprocessingDrawing" xmlns:wp="http://schemas.openxmlformats.org/drawingml/2006/wordprocessingDrawing" xmlns:w10="urn:schemas-microsoft-com:office:word" xmlns:w="http://schemas.openxmlformats.org/wordprocessingml/2006/main" xmlns:w14="http://schemas.microsoft.com/office/word/2010/wordml" xmlns:w15="http://schemas.microsoft.com/office/word/2012/wordml" xmlns:w16cid="http://schemas.microsoft.com/office/word/2016/wordml/cid" xmlns:w16se="http://schemas.microsoft.com/office/word/2015/wordml/symex" xmlns:wpg="http://schemas.microsoft.com/office/word/2010/wordprocessingGroup" xmlns:wpi="http://schemas.microsoft.com/office/word/2010/wordprocessingInk" xmlns:wne="http://schemas.microsoft.com/office/word/2006/wordml" xmlns:wps="http://schemas.microsoft.com/office/word/2010/wordprocessingShape" mc:Ignorable="w14 w15 w16se w16cid wp14">
+  <w:p>
+    <w:pPr>
+      <w:pStyle w:val="Rodap"/>
+    </w:pPr>
+  </w:p>
+</w:ftr>
+</file>
+
+<file path=word/footer2.xml><?xml version="1.0" encoding="utf-8"?>
 <w:ftr xmlns:wpc="http://schemas.microsoft.com/office/word/2010/wordprocessingCanvas" xmlns:cx="http://schemas.microsoft.com/office/drawing/2014/chartex" xmlns:cx1="http://schemas.microsoft.com/office/drawing/2015/9/8/chartex" xmlns:cx2="http://schemas.microsoft.com/office/drawing/2015/10/21/chartex" xmlns:cx3="http://schemas.microsoft.com/office/drawing/2016/5/9/chartex" xmlns:cx4="http://schemas.microsoft.com/office/drawing/2016/5/10/chartex" xmlns:cx5="http://schemas.microsoft.com/office/drawing/2016/5/11/chartex" xmlns:cx6="http://schemas.microsoft.com/office/drawing/2016/5/12/chartex" xmlns:cx7="http://schemas.microsoft.com/office/drawing/2016/5/13/chartex" xmlns:cx8="http://schemas.microsoft.com/office/drawing/2016/5/14/chartex" xmlns:mc="http://schemas.openxmlformats.org/markup-compatibility/2006" xmlns:aink="http://schemas.microsoft.com/office/drawing/2016/ink" xmlns:am3d="http://schemas.microsoft.com/office/drawing/2017/model3d" xmlns:o="urn:schemas-microsoft-com:office:office" xmlns:r="http://schemas.openxmlformats.org/officeDocument/2006/relationships" xmlns:m="http://schemas.openxmlformats.org/officeDocument/2006/math" xmlns:v="urn:schemas-microsoft-com:vml" xmlns:wp14="http://schemas.microsoft.com/office/word/2010/wordprocessingDrawing" xmlns:wp="http://schemas.openxmlformats.org/drawingml/2006/wordprocessingDrawing" xmlns:w10="urn:schemas-microsoft-com:office:word" xmlns:w="http://schemas.openxmlformats.org/wordprocessingml/2006/main" xmlns:w14="http://schemas.microsoft.com/office/word/2010/wordml" xmlns:w15="http://schemas.microsoft.com/office/word/2012/wordml" xmlns:w16cid="http://schemas.microsoft.com/office/word/2016/wordml/cid" xmlns:w16se="http://schemas.microsoft.com/office/word/2015/wordml/symex" xmlns:wpg="http://schemas.microsoft.com/office/word/2010/wordprocessingGroup" xmlns:wpi="http://schemas.microsoft.com/office/word/2010/wordprocessingInk" xmlns:wne="http://schemas.microsoft.com/office/word/2006/wordml" xmlns:wps="http://schemas.microsoft.com/office/word/2010/wordprocessingShape" mc:Ignorable="w14 w15 w16se w16cid wp14">
   <w:sdt>
     <w:sdtPr>
@@ -1276,6 +1290,16 @@
 </w:ftr>
 </file>
 
+<file path=word/footer3.xml><?xml version="1.0" encoding="utf-8"?>
+<w:ftr xmlns:wpc="http://schemas.microsoft.com/office/word/2010/wordprocessingCanvas" xmlns:cx="http://schemas.microsoft.com/office/drawing/2014/chartex" xmlns:cx1="http://schemas.microsoft.com/office/drawing/2015/9/8/chartex" xmlns:cx2="http://schemas.microsoft.com/office/drawing/2015/10/21/chartex" xmlns:cx3="http://schemas.microsoft.com/office/drawing/2016/5/9/chartex" xmlns:cx4="http://schemas.microsoft.com/office/drawing/2016/5/10/chartex" xmlns:cx5="http://schemas.microsoft.com/office/drawing/2016/5/11/chartex" xmlns:cx6="http://schemas.microsoft.com/office/drawing/2016/5/12/chartex" xmlns:cx7="http://schemas.microsoft.com/office/drawing/2016/5/13/chartex" xmlns:cx8="http://schemas.microsoft.com/office/drawing/2016/5/14/chartex" xmlns:mc="http://schemas.openxmlformats.org/markup-compatibility/2006" xmlns:aink="http://schemas.microsoft.com/office/drawing/2016/ink" xmlns:am3d="http://schemas.microsoft.com/office/drawing/2017/model3d" xmlns:o="urn:schemas-microsoft-com:office:office" xmlns:r="http://schemas.openxmlformats.org/officeDocument/2006/relationships" xmlns:m="http://schemas.openxmlformats.org/officeDocument/2006/math" xmlns:v="urn:schemas-microsoft-com:vml" xmlns:wp14="http://schemas.microsoft.com/office/word/2010/wordprocessingDrawing" xmlns:wp="http://schemas.openxmlformats.org/drawingml/2006/wordprocessingDrawing" xmlns:w10="urn:schemas-microsoft-com:office:word" xmlns:w="http://schemas.openxmlformats.org/wordprocessingml/2006/main" xmlns:w14="http://schemas.microsoft.com/office/word/2010/wordml" xmlns:w15="http://schemas.microsoft.com/office/word/2012/wordml" xmlns:w16cid="http://schemas.microsoft.com/office/word/2016/wordml/cid" xmlns:w16se="http://schemas.microsoft.com/office/word/2015/wordml/symex" xmlns:wpg="http://schemas.microsoft.com/office/word/2010/wordprocessingGroup" xmlns:wpi="http://schemas.microsoft.com/office/word/2010/wordprocessingInk" xmlns:wne="http://schemas.microsoft.com/office/word/2006/wordml" xmlns:wps="http://schemas.microsoft.com/office/word/2010/wordprocessingShape" mc:Ignorable="w14 w15 w16se w16cid wp14">
+  <w:p>
+    <w:pPr>
+      <w:pStyle w:val="Rodap"/>
+    </w:pPr>
+  </w:p>
+</w:ftr>
+</file>
+
 <file path=word/footnotes.xml><?xml version="1.0" encoding="utf-8"?>
 <w:footnotes xmlns:wpc="http://schemas.microsoft.com/office/word/2010/wordprocessingCanvas" xmlns:cx="http://schemas.microsoft.com/office/drawing/2014/chartex" xmlns:cx1="http://schemas.microsoft.com/office/drawing/2015/9/8/chartex" xmlns:cx2="http://schemas.microsoft.com/office/drawing/2015/10/21/chartex" xmlns:cx3="http://schemas.microsoft.com/office/drawing/2016/5/9/chartex" xmlns:cx4="http://schemas.microsoft.com/office/drawing/2016/5/10/chartex" xmlns:cx5="http://schemas.microsoft.com/office/drawing/2016/5/11/chartex" xmlns:cx6="http://schemas.microsoft.com/office/drawing/2016/5/12/chartex" xmlns:cx7="http://schemas.microsoft.com/office/drawing/2016/5/13/chartex" xmlns:cx8="http://schemas.microsoft.com/office/drawing/2016/5/14/chartex" xmlns:mc="http://schemas.openxmlformats.org/markup-compatibility/2006" xmlns:aink="http://schemas.microsoft.com/office/drawing/2016/ink" xmlns:am3d="http://schemas.microsoft.com/office/drawing/2017/model3d" xmlns:o="urn:schemas-microsoft-com:office:office" xmlns:r="http://schemas.openxmlformats.org/officeDocument/2006/relationships" xmlns:m="http://schemas.openxmlformats.org/officeDocument/2006/math" xmlns:v="urn:schemas-microsoft-com:vml" xmlns:wp14="http://schemas.microsoft.com/office/word/2010/wordprocessingDrawing" xmlns:wp="http://schemas.openxmlformats.org/drawingml/2006/wordprocessingDrawing" xmlns:w10="urn:schemas-microsoft-com:office:word" xmlns:w="http://schemas.openxmlformats.org/wordprocessingml/2006/main" xmlns:w14="http://schemas.microsoft.com/office/word/2010/wordml" xmlns:w15="http://schemas.microsoft.com/office/word/2012/wordml" xmlns:w16cid="http://schemas.microsoft.com/office/word/2016/wordml/cid" xmlns:w16se="http://schemas.microsoft.com/office/word/2015/wordml/symex" xmlns:wpg="http://schemas.microsoft.com/office/word/2010/wordprocessingGroup" xmlns:wpi="http://schemas.microsoft.com/office/word/2010/wordprocessingInk" xmlns:wne="http://schemas.microsoft.com/office/word/2006/wordml" xmlns:wps="http://schemas.microsoft.com/office/word/2010/wordprocessingShape" mc:Ignorable="w14 w15 w16se w16cid wp14">
   <w:footnote w:type="separator" w:id="-1">
@@ -1302,6 +1326,16 @@
 </file>
 
 <file path=word/header1.xml><?xml version="1.0" encoding="utf-8"?>
+<w:hdr xmlns:wpc="http://schemas.microsoft.com/office/word/2010/wordprocessingCanvas" xmlns:cx="http://schemas.microsoft.com/office/drawing/2014/chartex" xmlns:cx1="http://schemas.microsoft.com/office/drawing/2015/9/8/chartex" xmlns:cx2="http://schemas.microsoft.com/office/drawing/2015/10/21/chartex" xmlns:cx3="http://schemas.microsoft.com/office/drawing/2016/5/9/chartex" xmlns:cx4="http://schemas.microsoft.com/office/drawing/2016/5/10/chartex" xmlns:cx5="http://schemas.microsoft.com/office/drawing/2016/5/11/chartex" xmlns:cx6="http://schemas.microsoft.com/office/drawing/2016/5/12/chartex" xmlns:cx7="http://schemas.microsoft.com/office/drawing/2016/5/13/chartex" xmlns:cx8="http://schemas.microsoft.com/office/drawing/2016/5/14/chartex" xmlns:mc="http://schemas.openxmlformats.org/markup-compatibility/2006" xmlns:aink="http://schemas.microsoft.com/office/drawing/2016/ink" xmlns:am3d="http://schemas.microsoft.com/office/drawing/2017/model3d" xmlns:o="urn:schemas-microsoft-com:office:office" xmlns:r="http://schemas.openxmlformats.org/officeDocument/2006/relationships" xmlns:m="http://schemas.openxmlformats.org/officeDocument/2006/math" xmlns:v="urn:schemas-microsoft-com:vml" xmlns:wp14="http://schemas.microsoft.com/office/word/2010/wordprocessingDrawing" xmlns:wp="http://schemas.openxmlformats.org/drawingml/2006/wordprocessingDrawing" xmlns:w10="urn:schemas-microsoft-com:office:word" xmlns:w="http://schemas.openxmlformats.org/wordprocessingml/2006/main" xmlns:w14="http://schemas.microsoft.com/office/word/2010/wordml" xmlns:w15="http://schemas.microsoft.com/office/word/2012/wordml" xmlns:w16cid="http://schemas.microsoft.com/office/word/2016/wordml/cid" xmlns:w16se="http://schemas.microsoft.com/office/word/2015/wordml/symex" xmlns:wpg="http://schemas.microsoft.com/office/word/2010/wordprocessingGroup" xmlns:wpi="http://schemas.microsoft.com/office/word/2010/wordprocessingInk" xmlns:wne="http://schemas.microsoft.com/office/word/2006/wordml" xmlns:wps="http://schemas.microsoft.com/office/word/2010/wordprocessingShape" mc:Ignorable="w14 w15 w16se w16cid wp14">
+  <w:p>
+    <w:pPr>
+      <w:pStyle w:val="Cabealho"/>
+    </w:pPr>
+  </w:p>
+</w:hdr>
+</file>
+
+<file path=word/header2.xml><?xml version="1.0" encoding="utf-8"?>
 <w:hdr xmlns:wpc="http://schemas.microsoft.com/office/word/2010/wordprocessingCanvas" xmlns:cx="http://schemas.microsoft.com/office/drawing/2014/chartex" xmlns:cx1="http://schemas.microsoft.com/office/drawing/2015/9/8/chartex" xmlns:cx2="http://schemas.microsoft.com/office/drawing/2015/10/21/chartex" xmlns:cx3="http://schemas.microsoft.com/office/drawing/2016/5/9/chartex" xmlns:cx4="http://schemas.microsoft.com/office/drawing/2016/5/10/chartex" xmlns:cx5="http://schemas.microsoft.com/office/drawing/2016/5/11/chartex" xmlns:cx6="http://schemas.microsoft.com/office/drawing/2016/5/12/chartex" xmlns:cx7="http://schemas.microsoft.com/office/drawing/2016/5/13/chartex" xmlns:cx8="http://schemas.microsoft.com/office/drawing/2016/5/14/chartex" xmlns:mc="http://schemas.openxmlformats.org/markup-compatibility/2006" xmlns:aink="http://schemas.microsoft.com/office/drawing/2016/ink" xmlns:am3d="http://schemas.microsoft.com/office/drawing/2017/model3d" xmlns:o="urn:schemas-microsoft-com:office:office" xmlns:r="http://schemas.openxmlformats.org/officeDocument/2006/relationships" xmlns:m="http://schemas.openxmlformats.org/officeDocument/2006/math" xmlns:v="urn:schemas-microsoft-com:vml" xmlns:wp14="http://schemas.microsoft.com/office/word/2010/wordprocessingDrawing" xmlns:wp="http://schemas.openxmlformats.org/drawingml/2006/wordprocessingDrawing" xmlns:w10="urn:schemas-microsoft-com:office:word" xmlns:w="http://schemas.openxmlformats.org/wordprocessingml/2006/main" xmlns:w14="http://schemas.microsoft.com/office/word/2010/wordml" xmlns:w15="http://schemas.microsoft.com/office/word/2012/wordml" xmlns:w16cid="http://schemas.microsoft.com/office/word/2016/wordml/cid" xmlns:w16se="http://schemas.microsoft.com/office/word/2015/wordml/symex" xmlns:wpg="http://schemas.microsoft.com/office/word/2010/wordprocessingGroup" xmlns:wpi="http://schemas.microsoft.com/office/word/2010/wordprocessingInk" xmlns:wne="http://schemas.microsoft.com/office/word/2006/wordml" xmlns:wps="http://schemas.microsoft.com/office/word/2010/wordprocessingShape" mc:Ignorable="w14 w15 w16se w16cid wp14">
   <w:p>
     <w:pPr>
@@ -1510,6 +1544,16 @@
 </w:hdr>
 </file>
 
+<file path=word/header3.xml><?xml version="1.0" encoding="utf-8"?>
+<w:hdr xmlns:wpc="http://schemas.microsoft.com/office/word/2010/wordprocessingCanvas" xmlns:cx="http://schemas.microsoft.com/office/drawing/2014/chartex" xmlns:cx1="http://schemas.microsoft.com/office/drawing/2015/9/8/chartex" xmlns:cx2="http://schemas.microsoft.com/office/drawing/2015/10/21/chartex" xmlns:cx3="http://schemas.microsoft.com/office/drawing/2016/5/9/chartex" xmlns:cx4="http://schemas.microsoft.com/office/drawing/2016/5/10/chartex" xmlns:cx5="http://schemas.microsoft.com/office/drawing/2016/5/11/chartex" xmlns:cx6="http://schemas.microsoft.com/office/drawing/2016/5/12/chartex" xmlns:cx7="http://schemas.microsoft.com/office/drawing/2016/5/13/chartex" xmlns:cx8="http://schemas.microsoft.com/office/drawing/2016/5/14/chartex" xmlns:mc="http://schemas.openxmlformats.org/markup-compatibility/2006" xmlns:aink="http://schemas.microsoft.com/office/drawing/2016/ink" xmlns:am3d="http://schemas.microsoft.com/office/drawing/2017/model3d" xmlns:o="urn:schemas-microsoft-com:office:office" xmlns:r="http://schemas.openxmlformats.org/officeDocument/2006/relationships" xmlns:m="http://schemas.openxmlformats.org/officeDocument/2006/math" xmlns:v="urn:schemas-microsoft-com:vml" xmlns:wp14="http://schemas.microsoft.com/office/word/2010/wordprocessingDrawing" xmlns:wp="http://schemas.openxmlformats.org/drawingml/2006/wordprocessingDrawing" xmlns:w10="urn:schemas-microsoft-com:office:word" xmlns:w="http://schemas.openxmlformats.org/wordprocessingml/2006/main" xmlns:w14="http://schemas.microsoft.com/office/word/2010/wordml" xmlns:w15="http://schemas.microsoft.com/office/word/2012/wordml" xmlns:w16cid="http://schemas.microsoft.com/office/word/2016/wordml/cid" xmlns:w16se="http://schemas.microsoft.com/office/word/2015/wordml/symex" xmlns:wpg="http://schemas.microsoft.com/office/word/2010/wordprocessingGroup" xmlns:wpi="http://schemas.microsoft.com/office/word/2010/wordprocessingInk" xmlns:wne="http://schemas.microsoft.com/office/word/2006/wordml" xmlns:wps="http://schemas.microsoft.com/office/word/2010/wordprocessingShape" mc:Ignorable="w14 w15 w16se w16cid wp14">
+  <w:p>
+    <w:pPr>
+      <w:pStyle w:val="Cabealho"/>
+    </w:pPr>
+  </w:p>
+</w:hdr>
+</file>
+
 <file path=word/styles.xml><?xml version="1.0" encoding="utf-8"?>
 <w:styles xmlns:mc="http://schemas.openxmlformats.org/markup-compatibility/2006" xmlns:r="http://schemas.openxmlformats.org/officeDocument/2006/relationships" xmlns:w="http://schemas.openxmlformats.org/wordprocessingml/2006/main" xmlns:w14="http://schemas.microsoft.com/office/word/2010/wordml" xmlns:w15="http://schemas.microsoft.com/office/word/2012/wordml" xmlns:w16cid="http://schemas.microsoft.com/office/word/2016/wordml/cid" xmlns:w16se="http://schemas.microsoft.com/office/word/2015/wordml/symex" mc:Ignorable="w14 w15 w16se w16cid">
   <w:docDefaults>
@@ -1527,7 +1571,7 @@
       </w:pPr>
     </w:pPrDefault>
   </w:docDefaults>
-  <w:latentStyles w:defLockedState="0" w:defUIPriority="99" w:defSemiHidden="0" w:defUnhideWhenUsed="0" w:defQFormat="0" w:count="377">
+  <w:latentStyles w:defLockedState="0" w:defUIPriority="99" w:defSemiHidden="0" w:defUnhideWhenUsed="0" w:defQFormat="0" w:count="376">
     <w:lsdException w:name="Normal" w:uiPriority="0" w:qFormat="1"/>
     <w:lsdException w:name="heading 1" w:uiPriority="9" w:qFormat="1"/>
     <w:lsdException w:name="heading 2" w:semiHidden="1" w:uiPriority="9" w:unhideWhenUsed="1" w:qFormat="1"/>
@@ -1904,7 +1948,6 @@
     <w:lsdException w:name="Hashtag" w:semiHidden="1" w:unhideWhenUsed="1"/>
     <w:lsdException w:name="Unresolved Mention" w:semiHidden="1" w:unhideWhenUsed="1"/>
     <w:lsdException w:name="Smart Link" w:semiHidden="1" w:unhideWhenUsed="1"/>
-    <w:lsdException w:name="Smart Link Error" w:semiHidden="1" w:unhideWhenUsed="1"/>
   </w:latentStyles>
   <w:style w:type="paragraph" w:default="1" w:styleId="Normal">
     <w:name w:val="Normal"/>
@@ -2651,7 +2694,7 @@
 </file>
 
 <file path=customXml/itemProps1.xml><?xml version="1.0" encoding="utf-8"?>
-<ds:datastoreItem xmlns:ds="http://schemas.openxmlformats.org/officeDocument/2006/customXml" ds:itemID="{6455FA93-B91B-411B-BD07-646325C8385B}">
+<ds:datastoreItem xmlns:ds="http://schemas.openxmlformats.org/officeDocument/2006/customXml" ds:itemID="{5C71DB24-3A50-7244-8673-84C61DC1477B}">
   <ds:schemaRefs>
     <ds:schemaRef ds:uri="http://schemas.openxmlformats.org/officeDocument/2006/bibliography"/>
   </ds:schemaRefs>

</xml_diff>